<commit_message>
nmv 11 02 2023
</commit_message>
<xml_diff>
--- a/TS Jatai Ghanam Project/TS 1.4/TS 1.4 Jatai Tamil Corrections.docx
+++ b/TS Jatai Ghanam Project/TS 1.4/TS 1.4 Jatai Tamil Corrections.docx
@@ -168,12 +168,32 @@
           <w:sz w:val="28"/>
           <w:szCs w:val="32"/>
         </w:rPr>
-        <w:t>(ignore those which are already incorporated in your book’s version and date)</w:t>
+        <w:t>(</w:t>
+      </w:r>
+      <w:proofErr w:type="gramStart"/>
+      <w:r>
+        <w:rPr>
+          <w:b/>
+          <w:bCs/>
+          <w:sz w:val="28"/>
+          <w:szCs w:val="32"/>
+        </w:rPr>
+        <w:t>ignore</w:t>
+      </w:r>
+      <w:proofErr w:type="gramEnd"/>
+      <w:r>
+        <w:rPr>
+          <w:b/>
+          <w:bCs/>
+          <w:sz w:val="28"/>
+          <w:szCs w:val="32"/>
+        </w:rPr>
+        <w:t xml:space="preserve"> those which are already incorporated in your book’s version and date)</w:t>
       </w:r>
     </w:p>
     <w:tbl>
       <w:tblPr>
-        <w:tblW w:w="14395" w:type="dxa"/>
+        <w:tblW w:w="14396" w:type="dxa"/>
         <w:tblInd w:w="-792" w:type="dxa"/>
         <w:tblBorders>
           <w:top w:val="single" w:sz="4" w:space="0" w:color="000000"/>
@@ -187,7 +207,7 @@
       </w:tblPr>
       <w:tblGrid>
         <w:gridCol w:w="7024"/>
-        <w:gridCol w:w="7371"/>
+        <w:gridCol w:w="7372"/>
       </w:tblGrid>
       <w:tr>
         <w:tc>
@@ -216,7 +236,7 @@
         </w:tc>
         <w:tc>
           <w:tcPr>
-            <w:tcW w:w="7371" w:type="dxa"/>
+            <w:tcW w:w="7372" w:type="dxa"/>
           </w:tcPr>
           <w:p>
             <w:pPr>
@@ -1876,7 +1896,7 @@
         </w:tc>
         <w:tc>
           <w:tcPr>
-            <w:tcW w:w="7371" w:type="dxa"/>
+            <w:tcW w:w="7372" w:type="dxa"/>
           </w:tcPr>
           <w:p>
             <w:pPr>
@@ -3615,6 +3635,2330 @@
                 <w:lang w:bidi="ta-IN"/>
               </w:rPr>
               <w:tab/>
+            </w:r>
+          </w:p>
+        </w:tc>
+      </w:tr>
+      <w:tr>
+        <w:trPr>
+          <w:trHeight w:val="1407"/>
+        </w:trPr>
+        <w:tc>
+          <w:tcPr>
+            <w:tcW w:w="7024" w:type="dxa"/>
+          </w:tcPr>
+          <w:p>
+            <w:pPr>
+              <w:widowControl w:val="0"/>
+              <w:autoSpaceDE w:val="0"/>
+              <w:autoSpaceDN w:val="0"/>
+              <w:adjustRightInd w:val="0"/>
+              <w:spacing w:before="0" w:line="240" w:lineRule="auto"/>
+              <w:rPr>
+                <w:rFonts w:ascii="BRH Devanagari Extra" w:hAnsi="BRH Devanagari Extra" w:cs="BRH Devanagari Extra"/>
+                <w:color w:val="FF0000"/>
+                <w:sz w:val="32"/>
+                <w:szCs w:val="32"/>
+              </w:rPr>
+            </w:pPr>
+            <w:r>
+              <w:rPr>
+                <w:rFonts w:cs="BRH Devanagari Extra"/>
+                <w:color w:val="FF0000"/>
+                <w:szCs w:val="32"/>
+              </w:rPr>
+              <w:lastRenderedPageBreak/>
+              <w:t>34</w:t>
+            </w:r>
+            <w:r>
+              <w:rPr>
+                <w:rFonts w:ascii="BRH Devanagari Extra" w:hAnsi="BRH Devanagari Extra" w:cs="BRH Devanagari Extra"/>
+                <w:color w:val="FF0000"/>
+                <w:sz w:val="32"/>
+                <w:szCs w:val="32"/>
+              </w:rPr>
+              <w:t>)</w:t>
+            </w:r>
+            <w:r>
+              <w:rPr>
+                <w:rFonts w:ascii="BRH Devanagari Extra" w:hAnsi="BRH Devanagari Extra" w:cs="BRH Devanagari Extra"/>
+                <w:color w:val="FF0000"/>
+                <w:sz w:val="32"/>
+                <w:szCs w:val="32"/>
+              </w:rPr>
+              <w:tab/>
+            </w:r>
+            <w:r>
+              <w:rPr>
+                <w:rFonts w:cs="BRH Devanagari Extra"/>
+                <w:color w:val="FF0000"/>
+                <w:szCs w:val="32"/>
+              </w:rPr>
+              <w:t>1</w:t>
+            </w:r>
+            <w:r>
+              <w:rPr>
+                <w:rFonts w:ascii="BRH Devanagari Extra" w:hAnsi="BRH Devanagari Extra" w:cs="BRH Devanagari Extra"/>
+                <w:color w:val="FF0000"/>
+                <w:sz w:val="32"/>
+                <w:szCs w:val="32"/>
+              </w:rPr>
+              <w:t>.</w:t>
+            </w:r>
+            <w:r>
+              <w:rPr>
+                <w:rFonts w:cs="BRH Devanagari Extra"/>
+                <w:color w:val="FF0000"/>
+                <w:szCs w:val="32"/>
+              </w:rPr>
+              <w:t>4</w:t>
+            </w:r>
+            <w:r>
+              <w:rPr>
+                <w:rFonts w:ascii="BRH Devanagari Extra" w:hAnsi="BRH Devanagari Extra" w:cs="BRH Devanagari Extra"/>
+                <w:color w:val="FF0000"/>
+                <w:sz w:val="32"/>
+                <w:szCs w:val="32"/>
+              </w:rPr>
+              <w:t>.</w:t>
+            </w:r>
+            <w:r>
+              <w:rPr>
+                <w:rFonts w:cs="BRH Devanagari Extra"/>
+                <w:color w:val="FF0000"/>
+                <w:szCs w:val="32"/>
+              </w:rPr>
+              <w:t>2</w:t>
+            </w:r>
+            <w:r>
+              <w:rPr>
+                <w:rFonts w:ascii="BRH Devanagari Extra" w:hAnsi="BRH Devanagari Extra" w:cs="BRH Devanagari Extra"/>
+                <w:color w:val="FF0000"/>
+                <w:sz w:val="32"/>
+                <w:szCs w:val="32"/>
+              </w:rPr>
+              <w:t>.</w:t>
+            </w:r>
+            <w:r>
+              <w:rPr>
+                <w:rFonts w:cs="BRH Devanagari Extra"/>
+                <w:color w:val="FF0000"/>
+                <w:szCs w:val="32"/>
+              </w:rPr>
+              <w:t>1</w:t>
+            </w:r>
+            <w:r>
+              <w:rPr>
+                <w:rFonts w:ascii="BRH Devanagari Extra" w:hAnsi="BRH Devanagari Extra" w:cs="BRH Devanagari Extra"/>
+                <w:color w:val="FF0000"/>
+                <w:sz w:val="32"/>
+                <w:szCs w:val="32"/>
+              </w:rPr>
+              <w:t>(</w:t>
+            </w:r>
+            <w:r>
+              <w:rPr>
+                <w:rFonts w:cs="BRH Devanagari Extra"/>
+                <w:color w:val="FF0000"/>
+                <w:szCs w:val="32"/>
+              </w:rPr>
+              <w:t>31</w:t>
+            </w:r>
+            <w:r>
+              <w:rPr>
+                <w:rFonts w:ascii="BRH Devanagari Extra" w:hAnsi="BRH Devanagari Extra" w:cs="BRH Devanagari Extra"/>
+                <w:color w:val="FF0000"/>
+                <w:sz w:val="32"/>
+                <w:szCs w:val="32"/>
+              </w:rPr>
+              <w:t>)</w:t>
+            </w:r>
+            <w:proofErr w:type="gramStart"/>
+            <w:r>
+              <w:rPr>
+                <w:rFonts w:ascii="BRH Devanagari Extra" w:hAnsi="BRH Devanagari Extra" w:cs="BRH Devanagari Extra"/>
+                <w:color w:val="FF0000"/>
+                <w:sz w:val="32"/>
+                <w:szCs w:val="32"/>
+              </w:rPr>
+              <w:t>-  A</w:t>
+            </w:r>
+            <w:proofErr w:type="gramEnd"/>
+            <w:r>
+              <w:rPr>
+                <w:rFonts w:ascii="BRH Malayalam Extra" w:hAnsi="BRH Malayalam Extra" w:cs="BRH Devanagari Extra"/>
+                <w:color w:val="FF0000"/>
+                <w:szCs w:val="32"/>
+              </w:rPr>
+              <w:t>–</w:t>
+            </w:r>
+            <w:r>
+              <w:rPr>
+                <w:rFonts w:ascii="BRH Devanagari Extra" w:hAnsi="BRH Devanagari Extra" w:cs="BRH Devanagari Extra"/>
+                <w:color w:val="FF0000"/>
+                <w:sz w:val="32"/>
+                <w:szCs w:val="32"/>
+              </w:rPr>
+              <w:t>¹Ò</w:t>
+            </w:r>
+            <w:r>
+              <w:rPr>
+                <w:rFonts w:ascii="BRH Malayalam Extra" w:hAnsi="BRH Malayalam Extra" w:cs="BRH Devanagari Extra"/>
+                <w:color w:val="FF0000"/>
+                <w:szCs w:val="32"/>
+              </w:rPr>
+              <w:t>–</w:t>
+            </w:r>
+            <w:r>
+              <w:rPr>
+                <w:rFonts w:ascii="BRH Devanagari Extra" w:hAnsi="BRH Devanagari Extra" w:cs="BRH Devanagari Extra"/>
+                <w:color w:val="FF0000"/>
+                <w:sz w:val="32"/>
+                <w:szCs w:val="32"/>
+              </w:rPr>
+              <w:t xml:space="preserve"> | E</w:t>
+            </w:r>
+            <w:r>
+              <w:rPr>
+                <w:rFonts w:ascii="BRH Malayalam Extra" w:hAnsi="BRH Malayalam Extra" w:cs="BRH Devanagari Extra"/>
+                <w:color w:val="FF0000"/>
+                <w:szCs w:val="32"/>
+              </w:rPr>
+              <w:t>–</w:t>
+            </w:r>
+            <w:r>
+              <w:rPr>
+                <w:rFonts w:ascii="BRH Devanagari Extra" w:hAnsi="BRH Devanagari Extra" w:cs="BRH Devanagari Extra"/>
+                <w:color w:val="FF0000"/>
+                <w:sz w:val="32"/>
+                <w:szCs w:val="32"/>
+              </w:rPr>
+              <w:t xml:space="preserve">Â | </w:t>
+            </w:r>
+          </w:p>
+          <w:p>
+            <w:pPr>
+              <w:widowControl w:val="0"/>
+              <w:autoSpaceDE w:val="0"/>
+              <w:autoSpaceDN w:val="0"/>
+              <w:adjustRightInd w:val="0"/>
+              <w:spacing w:before="0" w:line="240" w:lineRule="auto"/>
+              <w:rPr>
+                <w:rFonts w:cs="BRH Malayalam Extra"/>
+                <w:color w:val="FF0000"/>
+                <w:szCs w:val="40"/>
+              </w:rPr>
+            </w:pPr>
+            <w:r>
+              <w:rPr>
+                <w:rFonts w:ascii="BRH Devanagari Extra" w:hAnsi="BRH Devanagari Extra" w:cs="BRH Devanagari Extra"/>
+                <w:color w:val="FF0000"/>
+                <w:sz w:val="32"/>
+                <w:szCs w:val="32"/>
+              </w:rPr>
+              <w:t>A</w:t>
+            </w:r>
+            <w:r>
+              <w:rPr>
+                <w:rFonts w:ascii="BRH Malayalam Extra" w:hAnsi="BRH Malayalam Extra" w:cs="BRH Devanagari Extra"/>
+                <w:color w:val="FF0000"/>
+                <w:szCs w:val="32"/>
+                <w:highlight w:val="yellow"/>
+              </w:rPr>
+              <w:t>–</w:t>
+            </w:r>
+            <w:r>
+              <w:rPr>
+                <w:rFonts w:ascii="BRH Devanagari Extra" w:hAnsi="BRH Devanagari Extra" w:cs="BRH Devanagari Extra"/>
+                <w:color w:val="FF0000"/>
+                <w:sz w:val="32"/>
+                <w:szCs w:val="32"/>
+                <w:highlight w:val="yellow"/>
+              </w:rPr>
+              <w:t>¹</w:t>
+            </w:r>
+            <w:proofErr w:type="gramStart"/>
+            <w:r>
+              <w:rPr>
+                <w:rFonts w:ascii="BRH Devanagari Extra" w:hAnsi="BRH Devanagari Extra" w:cs="BRH Devanagari Extra"/>
+                <w:color w:val="FF0000"/>
+                <w:sz w:val="32"/>
+                <w:szCs w:val="32"/>
+              </w:rPr>
+              <w:t>ÕÃÿ(</w:t>
+            </w:r>
+            <w:proofErr w:type="gramEnd"/>
+            <w:r>
+              <w:rPr>
+                <w:rFonts w:cs="BRH Devanagari Extra"/>
+                <w:color w:val="FF0000"/>
+                <w:szCs w:val="32"/>
+              </w:rPr>
+              <w:t>1</w:t>
+            </w:r>
+            <w:r>
+              <w:rPr>
+                <w:rFonts w:ascii="BRH Malayalam Extra" w:hAnsi="BRH Malayalam Extra" w:cs="BRH Devanagari Extra"/>
+                <w:color w:val="FF0000"/>
+                <w:szCs w:val="32"/>
+              </w:rPr>
+              <w:t>–</w:t>
+            </w:r>
+            <w:r>
+              <w:rPr>
+                <w:rFonts w:ascii="BRH Devanagari Extra" w:hAnsi="BRH Devanagari Extra" w:cs="BRH Devanagari Extra"/>
+                <w:color w:val="FF0000"/>
+                <w:sz w:val="32"/>
+                <w:szCs w:val="32"/>
+              </w:rPr>
+              <w:t xml:space="preserve">)uÉïþwOèuÉ¹ÕþÂ | </w:t>
+            </w:r>
+          </w:p>
+        </w:tc>
+        <w:tc>
+          <w:tcPr>
+            <w:tcW w:w="7372" w:type="dxa"/>
+          </w:tcPr>
+          <w:p>
+            <w:pPr>
+              <w:widowControl w:val="0"/>
+              <w:autoSpaceDE w:val="0"/>
+              <w:autoSpaceDN w:val="0"/>
+              <w:adjustRightInd w:val="0"/>
+              <w:spacing w:before="0" w:line="240" w:lineRule="auto"/>
+              <w:rPr>
+                <w:rFonts w:ascii="BRH Devanagari Extra" w:hAnsi="BRH Devanagari Extra" w:cs="BRH Devanagari Extra"/>
+                <w:color w:val="FF0000"/>
+                <w:sz w:val="32"/>
+                <w:szCs w:val="32"/>
+              </w:rPr>
+            </w:pPr>
+            <w:r>
+              <w:rPr>
+                <w:rFonts w:cs="BRH Devanagari Extra"/>
+                <w:color w:val="FF0000"/>
+                <w:szCs w:val="32"/>
+              </w:rPr>
+              <w:t>34</w:t>
+            </w:r>
+            <w:r>
+              <w:rPr>
+                <w:rFonts w:ascii="BRH Devanagari Extra" w:hAnsi="BRH Devanagari Extra" w:cs="BRH Devanagari Extra"/>
+                <w:color w:val="FF0000"/>
+                <w:sz w:val="32"/>
+                <w:szCs w:val="32"/>
+              </w:rPr>
+              <w:t>)</w:t>
+            </w:r>
+            <w:r>
+              <w:rPr>
+                <w:rFonts w:ascii="BRH Devanagari Extra" w:hAnsi="BRH Devanagari Extra" w:cs="BRH Devanagari Extra"/>
+                <w:color w:val="FF0000"/>
+                <w:sz w:val="32"/>
+                <w:szCs w:val="32"/>
+              </w:rPr>
+              <w:tab/>
+            </w:r>
+            <w:r>
+              <w:rPr>
+                <w:rFonts w:cs="BRH Devanagari Extra"/>
+                <w:color w:val="FF0000"/>
+                <w:szCs w:val="32"/>
+              </w:rPr>
+              <w:t>1</w:t>
+            </w:r>
+            <w:r>
+              <w:rPr>
+                <w:rFonts w:ascii="BRH Devanagari Extra" w:hAnsi="BRH Devanagari Extra" w:cs="BRH Devanagari Extra"/>
+                <w:color w:val="FF0000"/>
+                <w:sz w:val="32"/>
+                <w:szCs w:val="32"/>
+              </w:rPr>
+              <w:t>.</w:t>
+            </w:r>
+            <w:r>
+              <w:rPr>
+                <w:rFonts w:cs="BRH Devanagari Extra"/>
+                <w:color w:val="FF0000"/>
+                <w:szCs w:val="32"/>
+              </w:rPr>
+              <w:t>4</w:t>
+            </w:r>
+            <w:r>
+              <w:rPr>
+                <w:rFonts w:ascii="BRH Devanagari Extra" w:hAnsi="BRH Devanagari Extra" w:cs="BRH Devanagari Extra"/>
+                <w:color w:val="FF0000"/>
+                <w:sz w:val="32"/>
+                <w:szCs w:val="32"/>
+              </w:rPr>
+              <w:t>.</w:t>
+            </w:r>
+            <w:r>
+              <w:rPr>
+                <w:rFonts w:cs="BRH Devanagari Extra"/>
+                <w:color w:val="FF0000"/>
+                <w:szCs w:val="32"/>
+              </w:rPr>
+              <w:t>2</w:t>
+            </w:r>
+            <w:r>
+              <w:rPr>
+                <w:rFonts w:ascii="BRH Devanagari Extra" w:hAnsi="BRH Devanagari Extra" w:cs="BRH Devanagari Extra"/>
+                <w:color w:val="FF0000"/>
+                <w:sz w:val="32"/>
+                <w:szCs w:val="32"/>
+              </w:rPr>
+              <w:t>.</w:t>
+            </w:r>
+            <w:r>
+              <w:rPr>
+                <w:rFonts w:cs="BRH Devanagari Extra"/>
+                <w:color w:val="FF0000"/>
+                <w:szCs w:val="32"/>
+              </w:rPr>
+              <w:t>1</w:t>
+            </w:r>
+            <w:r>
+              <w:rPr>
+                <w:rFonts w:ascii="BRH Devanagari Extra" w:hAnsi="BRH Devanagari Extra" w:cs="BRH Devanagari Extra"/>
+                <w:color w:val="FF0000"/>
+                <w:sz w:val="32"/>
+                <w:szCs w:val="32"/>
+              </w:rPr>
+              <w:t>(</w:t>
+            </w:r>
+            <w:r>
+              <w:rPr>
+                <w:rFonts w:cs="BRH Devanagari Extra"/>
+                <w:color w:val="FF0000"/>
+                <w:szCs w:val="32"/>
+              </w:rPr>
+              <w:t>31</w:t>
+            </w:r>
+            <w:r>
+              <w:rPr>
+                <w:rFonts w:ascii="BRH Devanagari Extra" w:hAnsi="BRH Devanagari Extra" w:cs="BRH Devanagari Extra"/>
+                <w:color w:val="FF0000"/>
+                <w:sz w:val="32"/>
+                <w:szCs w:val="32"/>
+              </w:rPr>
+              <w:t>)</w:t>
+            </w:r>
+            <w:proofErr w:type="gramStart"/>
+            <w:r>
+              <w:rPr>
+                <w:rFonts w:ascii="BRH Devanagari Extra" w:hAnsi="BRH Devanagari Extra" w:cs="BRH Devanagari Extra"/>
+                <w:color w:val="FF0000"/>
+                <w:sz w:val="32"/>
+                <w:szCs w:val="32"/>
+              </w:rPr>
+              <w:t>-  A</w:t>
+            </w:r>
+            <w:proofErr w:type="gramEnd"/>
+            <w:r>
+              <w:rPr>
+                <w:rFonts w:ascii="BRH Malayalam Extra" w:hAnsi="BRH Malayalam Extra" w:cs="BRH Devanagari Extra"/>
+                <w:color w:val="FF0000"/>
+                <w:szCs w:val="32"/>
+              </w:rPr>
+              <w:t>–</w:t>
+            </w:r>
+            <w:r>
+              <w:rPr>
+                <w:rFonts w:ascii="BRH Devanagari Extra" w:hAnsi="BRH Devanagari Extra" w:cs="BRH Devanagari Extra"/>
+                <w:color w:val="FF0000"/>
+                <w:sz w:val="32"/>
+                <w:szCs w:val="32"/>
+              </w:rPr>
+              <w:t>¹Ò</w:t>
+            </w:r>
+            <w:r>
+              <w:rPr>
+                <w:rFonts w:ascii="BRH Malayalam Extra" w:hAnsi="BRH Malayalam Extra" w:cs="BRH Devanagari Extra"/>
+                <w:color w:val="FF0000"/>
+                <w:szCs w:val="32"/>
+              </w:rPr>
+              <w:t>–</w:t>
+            </w:r>
+            <w:r>
+              <w:rPr>
+                <w:rFonts w:ascii="BRH Devanagari Extra" w:hAnsi="BRH Devanagari Extra" w:cs="BRH Devanagari Extra"/>
+                <w:color w:val="FF0000"/>
+                <w:sz w:val="32"/>
+                <w:szCs w:val="32"/>
+              </w:rPr>
+              <w:t xml:space="preserve"> | E</w:t>
+            </w:r>
+            <w:r>
+              <w:rPr>
+                <w:rFonts w:ascii="BRH Malayalam Extra" w:hAnsi="BRH Malayalam Extra" w:cs="BRH Devanagari Extra"/>
+                <w:color w:val="FF0000"/>
+                <w:szCs w:val="32"/>
+              </w:rPr>
+              <w:t>–</w:t>
+            </w:r>
+            <w:r>
+              <w:rPr>
+                <w:rFonts w:ascii="BRH Devanagari Extra" w:hAnsi="BRH Devanagari Extra" w:cs="BRH Devanagari Extra"/>
+                <w:color w:val="FF0000"/>
+                <w:sz w:val="32"/>
+                <w:szCs w:val="32"/>
+              </w:rPr>
+              <w:t xml:space="preserve">Â | </w:t>
+            </w:r>
+          </w:p>
+          <w:p>
+            <w:pPr>
+              <w:widowControl w:val="0"/>
+              <w:autoSpaceDE w:val="0"/>
+              <w:autoSpaceDN w:val="0"/>
+              <w:adjustRightInd w:val="0"/>
+              <w:spacing w:before="0" w:line="240" w:lineRule="auto"/>
+              <w:rPr>
+                <w:rFonts w:cs="BRH Malayalam Extra"/>
+                <w:color w:val="FF0000"/>
+                <w:szCs w:val="40"/>
+              </w:rPr>
+            </w:pPr>
+            <w:r>
+              <w:rPr>
+                <w:rFonts w:ascii="BRH Devanagari Extra" w:hAnsi="BRH Devanagari Extra" w:cs="BRH Devanagari Extra"/>
+                <w:color w:val="FF0000"/>
+                <w:sz w:val="32"/>
+                <w:szCs w:val="32"/>
+              </w:rPr>
+              <w:t>A</w:t>
+            </w:r>
+            <w:r>
+              <w:rPr>
+                <w:rFonts w:ascii="BRH Malayalam Extra" w:hAnsi="BRH Malayalam Extra" w:cs="BRH Devanagari Extra"/>
+                <w:color w:val="FF0000"/>
+                <w:szCs w:val="32"/>
+              </w:rPr>
+              <w:t>–</w:t>
+            </w:r>
+            <w:r>
+              <w:rPr>
+                <w:rFonts w:ascii="BRH Devanagari Extra" w:hAnsi="BRH Devanagari Extra" w:cs="BRH Devanagari Extra"/>
+                <w:color w:val="FF0000"/>
+                <w:sz w:val="32"/>
+                <w:szCs w:val="32"/>
+                <w:highlight w:val="green"/>
+              </w:rPr>
+              <w:t>¹Õ</w:t>
+            </w:r>
+            <w:r>
+              <w:rPr>
+                <w:rFonts w:ascii="BRH Malayalam Extra" w:hAnsi="BRH Malayalam Extra" w:cs="BRH Devanagari Extra"/>
+                <w:color w:val="FF0000"/>
+                <w:szCs w:val="32"/>
+                <w:highlight w:val="green"/>
+              </w:rPr>
+              <w:t>–</w:t>
+            </w:r>
+            <w:proofErr w:type="gramStart"/>
+            <w:r>
+              <w:rPr>
+                <w:rFonts w:ascii="BRH Devanagari Extra" w:hAnsi="BRH Devanagari Extra" w:cs="BRH Devanagari Extra"/>
+                <w:color w:val="FF0000"/>
+                <w:sz w:val="32"/>
+                <w:szCs w:val="32"/>
+              </w:rPr>
+              <w:t>Ãÿ(</w:t>
+            </w:r>
+            <w:proofErr w:type="gramEnd"/>
+            <w:r>
+              <w:rPr>
+                <w:rFonts w:cs="BRH Devanagari Extra"/>
+                <w:color w:val="FF0000"/>
+                <w:szCs w:val="32"/>
+              </w:rPr>
+              <w:t>1</w:t>
+            </w:r>
+            <w:r>
+              <w:rPr>
+                <w:rFonts w:ascii="BRH Malayalam Extra" w:hAnsi="BRH Malayalam Extra" w:cs="BRH Devanagari Extra"/>
+                <w:color w:val="FF0000"/>
+                <w:szCs w:val="32"/>
+              </w:rPr>
+              <w:t>–</w:t>
+            </w:r>
+            <w:r>
+              <w:rPr>
+                <w:rFonts w:ascii="BRH Devanagari Extra" w:hAnsi="BRH Devanagari Extra" w:cs="BRH Devanagari Extra"/>
+                <w:color w:val="FF0000"/>
+                <w:sz w:val="32"/>
+                <w:szCs w:val="32"/>
+              </w:rPr>
+              <w:t xml:space="preserve">)uÉïþwOèuÉ¹ÕþÂ | </w:t>
+            </w:r>
+          </w:p>
+        </w:tc>
+      </w:tr>
+      <w:tr>
+        <w:trPr>
+          <w:trHeight w:val="1399"/>
+        </w:trPr>
+        <w:tc>
+          <w:tcPr>
+            <w:tcW w:w="7024" w:type="dxa"/>
+          </w:tcPr>
+          <w:p>
+            <w:pPr>
+              <w:widowControl w:val="0"/>
+              <w:autoSpaceDE w:val="0"/>
+              <w:autoSpaceDN w:val="0"/>
+              <w:adjustRightInd w:val="0"/>
+              <w:spacing w:before="0" w:line="240" w:lineRule="auto"/>
+              <w:rPr>
+                <w:rFonts w:ascii="BRH Devanagari Extra" w:hAnsi="BRH Devanagari Extra" w:cs="BRH Devanagari Extra"/>
+                <w:color w:val="FF0000"/>
+                <w:sz w:val="32"/>
+                <w:szCs w:val="32"/>
+              </w:rPr>
+            </w:pPr>
+            <w:r>
+              <w:rPr>
+                <w:rFonts w:cs="BRH Devanagari Extra"/>
+                <w:color w:val="FF0000"/>
+                <w:szCs w:val="32"/>
+              </w:rPr>
+              <w:t>48</w:t>
+            </w:r>
+            <w:r>
+              <w:rPr>
+                <w:rFonts w:ascii="BRH Devanagari Extra" w:hAnsi="BRH Devanagari Extra" w:cs="BRH Devanagari Extra"/>
+                <w:color w:val="FF0000"/>
+                <w:sz w:val="32"/>
+                <w:szCs w:val="32"/>
+              </w:rPr>
+              <w:t>)</w:t>
+            </w:r>
+            <w:r>
+              <w:rPr>
+                <w:rFonts w:ascii="BRH Devanagari Extra" w:hAnsi="BRH Devanagari Extra" w:cs="BRH Devanagari Extra"/>
+                <w:color w:val="FF0000"/>
+                <w:sz w:val="32"/>
+                <w:szCs w:val="32"/>
+              </w:rPr>
+              <w:tab/>
+            </w:r>
+            <w:r>
+              <w:rPr>
+                <w:rFonts w:cs="BRH Devanagari Extra"/>
+                <w:color w:val="FF0000"/>
+                <w:szCs w:val="32"/>
+              </w:rPr>
+              <w:t>1</w:t>
+            </w:r>
+            <w:r>
+              <w:rPr>
+                <w:rFonts w:ascii="BRH Devanagari Extra" w:hAnsi="BRH Devanagari Extra" w:cs="BRH Devanagari Extra"/>
+                <w:color w:val="FF0000"/>
+                <w:sz w:val="32"/>
+                <w:szCs w:val="32"/>
+              </w:rPr>
+              <w:t>.</w:t>
+            </w:r>
+            <w:r>
+              <w:rPr>
+                <w:rFonts w:cs="BRH Devanagari Extra"/>
+                <w:color w:val="FF0000"/>
+                <w:szCs w:val="32"/>
+              </w:rPr>
+              <w:t>4</w:t>
+            </w:r>
+            <w:r>
+              <w:rPr>
+                <w:rFonts w:ascii="BRH Devanagari Extra" w:hAnsi="BRH Devanagari Extra" w:cs="BRH Devanagari Extra"/>
+                <w:color w:val="FF0000"/>
+                <w:sz w:val="32"/>
+                <w:szCs w:val="32"/>
+              </w:rPr>
+              <w:t>.</w:t>
+            </w:r>
+            <w:r>
+              <w:rPr>
+                <w:rFonts w:cs="BRH Devanagari Extra"/>
+                <w:color w:val="FF0000"/>
+                <w:szCs w:val="32"/>
+              </w:rPr>
+              <w:t>3</w:t>
+            </w:r>
+            <w:r>
+              <w:rPr>
+                <w:rFonts w:ascii="BRH Devanagari Extra" w:hAnsi="BRH Devanagari Extra" w:cs="BRH Devanagari Extra"/>
+                <w:color w:val="FF0000"/>
+                <w:sz w:val="32"/>
+                <w:szCs w:val="32"/>
+              </w:rPr>
+              <w:t>.</w:t>
+            </w:r>
+            <w:r>
+              <w:rPr>
+                <w:rFonts w:cs="BRH Devanagari Extra"/>
+                <w:color w:val="FF0000"/>
+                <w:szCs w:val="32"/>
+              </w:rPr>
+              <w:t>1</w:t>
+            </w:r>
+            <w:r>
+              <w:rPr>
+                <w:rFonts w:ascii="BRH Devanagari Extra" w:hAnsi="BRH Devanagari Extra" w:cs="BRH Devanagari Extra"/>
+                <w:color w:val="FF0000"/>
+                <w:sz w:val="32"/>
+                <w:szCs w:val="32"/>
+              </w:rPr>
+              <w:t>(</w:t>
+            </w:r>
+            <w:r>
+              <w:rPr>
+                <w:rFonts w:cs="BRH Devanagari Extra"/>
+                <w:color w:val="FF0000"/>
+                <w:szCs w:val="32"/>
+              </w:rPr>
+              <w:t>41</w:t>
+            </w:r>
+            <w:r>
+              <w:rPr>
+                <w:rFonts w:ascii="BRH Devanagari Extra" w:hAnsi="BRH Devanagari Extra" w:cs="BRH Devanagari Extra"/>
+                <w:color w:val="FF0000"/>
+                <w:sz w:val="32"/>
+                <w:szCs w:val="32"/>
+              </w:rPr>
+              <w:t>)</w:t>
+            </w:r>
+            <w:proofErr w:type="gramStart"/>
+            <w:r>
+              <w:rPr>
+                <w:rFonts w:ascii="BRH Devanagari Extra" w:hAnsi="BRH Devanagari Extra" w:cs="BRH Devanagari Extra"/>
+                <w:color w:val="FF0000"/>
+                <w:sz w:val="32"/>
+                <w:szCs w:val="32"/>
+              </w:rPr>
+              <w:t>-  A</w:t>
+            </w:r>
+            <w:proofErr w:type="gramEnd"/>
+            <w:r>
+              <w:rPr>
+                <w:rFonts w:ascii="BRH Malayalam Extra" w:hAnsi="BRH Malayalam Extra" w:cs="BRH Devanagari Extra"/>
+                <w:color w:val="FF0000"/>
+                <w:szCs w:val="32"/>
+              </w:rPr>
+              <w:t>–</w:t>
+            </w:r>
+            <w:r>
+              <w:rPr>
+                <w:rFonts w:ascii="BRH Devanagari Extra" w:hAnsi="BRH Devanagari Extra" w:cs="BRH Devanagari Extra"/>
+                <w:color w:val="FF0000"/>
+                <w:sz w:val="32"/>
+                <w:szCs w:val="32"/>
+              </w:rPr>
+              <w:t>¹Ò</w:t>
+            </w:r>
+            <w:r>
+              <w:rPr>
+                <w:rFonts w:ascii="BRH Malayalam Extra" w:hAnsi="BRH Malayalam Extra" w:cs="BRH Devanagari Extra"/>
+                <w:color w:val="FF0000"/>
+                <w:szCs w:val="32"/>
+              </w:rPr>
+              <w:t>–</w:t>
+            </w:r>
+            <w:r>
+              <w:rPr>
+                <w:rFonts w:ascii="BRH Devanagari Extra" w:hAnsi="BRH Devanagari Extra" w:cs="BRH Devanagari Extra"/>
+                <w:color w:val="FF0000"/>
+                <w:sz w:val="32"/>
+                <w:szCs w:val="32"/>
+              </w:rPr>
+              <w:t xml:space="preserve"> | E</w:t>
+            </w:r>
+            <w:r>
+              <w:rPr>
+                <w:rFonts w:ascii="BRH Malayalam Extra" w:hAnsi="BRH Malayalam Extra" w:cs="BRH Devanagari Extra"/>
+                <w:color w:val="FF0000"/>
+                <w:szCs w:val="32"/>
+              </w:rPr>
+              <w:t>–</w:t>
+            </w:r>
+            <w:r>
+              <w:rPr>
+                <w:rFonts w:ascii="BRH Devanagari Extra" w:hAnsi="BRH Devanagari Extra" w:cs="BRH Devanagari Extra"/>
+                <w:color w:val="FF0000"/>
+                <w:sz w:val="32"/>
+                <w:szCs w:val="32"/>
+              </w:rPr>
+              <w:t xml:space="preserve">Â | </w:t>
+            </w:r>
+          </w:p>
+          <w:p>
+            <w:pPr>
+              <w:widowControl w:val="0"/>
+              <w:autoSpaceDE w:val="0"/>
+              <w:autoSpaceDN w:val="0"/>
+              <w:adjustRightInd w:val="0"/>
+              <w:spacing w:before="0" w:line="240" w:lineRule="auto"/>
+              <w:rPr>
+                <w:rFonts w:cs="BRH Malayalam Extra"/>
+                <w:color w:val="FF0000"/>
+                <w:szCs w:val="40"/>
+              </w:rPr>
+            </w:pPr>
+            <w:r>
+              <w:rPr>
+                <w:rFonts w:ascii="BRH Devanagari Extra" w:hAnsi="BRH Devanagari Extra" w:cs="BRH Devanagari Extra"/>
+                <w:color w:val="FF0000"/>
+                <w:sz w:val="32"/>
+                <w:szCs w:val="32"/>
+              </w:rPr>
+              <w:t>A</w:t>
+            </w:r>
+            <w:r>
+              <w:rPr>
+                <w:rFonts w:ascii="BRH Malayalam Extra" w:hAnsi="BRH Malayalam Extra" w:cs="BRH Devanagari Extra"/>
+                <w:color w:val="FF0000"/>
+                <w:szCs w:val="32"/>
+                <w:highlight w:val="yellow"/>
+              </w:rPr>
+              <w:t>–</w:t>
+            </w:r>
+            <w:r>
+              <w:rPr>
+                <w:rFonts w:ascii="BRH Devanagari Extra" w:hAnsi="BRH Devanagari Extra" w:cs="BRH Devanagari Extra"/>
+                <w:color w:val="FF0000"/>
+                <w:sz w:val="32"/>
+                <w:szCs w:val="32"/>
+                <w:highlight w:val="yellow"/>
+              </w:rPr>
+              <w:t>¹</w:t>
+            </w:r>
+            <w:proofErr w:type="gramStart"/>
+            <w:r>
+              <w:rPr>
+                <w:rFonts w:ascii="BRH Devanagari Extra" w:hAnsi="BRH Devanagari Extra" w:cs="BRH Devanagari Extra"/>
+                <w:color w:val="FF0000"/>
+                <w:sz w:val="32"/>
+                <w:szCs w:val="32"/>
+              </w:rPr>
+              <w:t>ÕÃÿ(</w:t>
+            </w:r>
+            <w:proofErr w:type="gramEnd"/>
+            <w:r>
+              <w:rPr>
+                <w:rFonts w:cs="BRH Devanagari Extra"/>
+                <w:color w:val="FF0000"/>
+                <w:szCs w:val="32"/>
+              </w:rPr>
+              <w:t>1</w:t>
+            </w:r>
+            <w:r>
+              <w:rPr>
+                <w:rFonts w:ascii="BRH Malayalam Extra" w:hAnsi="BRH Malayalam Extra" w:cs="BRH Devanagari Extra"/>
+                <w:color w:val="FF0000"/>
+                <w:szCs w:val="32"/>
+              </w:rPr>
+              <w:t>–</w:t>
+            </w:r>
+            <w:r>
+              <w:rPr>
+                <w:rFonts w:ascii="BRH Devanagari Extra" w:hAnsi="BRH Devanagari Extra" w:cs="BRH Devanagari Extra"/>
+                <w:color w:val="FF0000"/>
+                <w:sz w:val="32"/>
+                <w:szCs w:val="32"/>
+              </w:rPr>
+              <w:t>)uÉïþwOèuÉ¹ÕþÂ |</w:t>
+            </w:r>
+          </w:p>
+        </w:tc>
+        <w:tc>
+          <w:tcPr>
+            <w:tcW w:w="7372" w:type="dxa"/>
+          </w:tcPr>
+          <w:p>
+            <w:pPr>
+              <w:widowControl w:val="0"/>
+              <w:autoSpaceDE w:val="0"/>
+              <w:autoSpaceDN w:val="0"/>
+              <w:adjustRightInd w:val="0"/>
+              <w:spacing w:before="0" w:line="240" w:lineRule="auto"/>
+              <w:rPr>
+                <w:rFonts w:ascii="BRH Devanagari Extra" w:hAnsi="BRH Devanagari Extra" w:cs="BRH Devanagari Extra"/>
+                <w:color w:val="FF0000"/>
+                <w:sz w:val="32"/>
+                <w:szCs w:val="32"/>
+              </w:rPr>
+            </w:pPr>
+            <w:r>
+              <w:rPr>
+                <w:rFonts w:cs="BRH Devanagari Extra"/>
+                <w:color w:val="FF0000"/>
+                <w:szCs w:val="32"/>
+              </w:rPr>
+              <w:t>48</w:t>
+            </w:r>
+            <w:r>
+              <w:rPr>
+                <w:rFonts w:ascii="BRH Devanagari Extra" w:hAnsi="BRH Devanagari Extra" w:cs="BRH Devanagari Extra"/>
+                <w:color w:val="FF0000"/>
+                <w:sz w:val="32"/>
+                <w:szCs w:val="32"/>
+              </w:rPr>
+              <w:t>)</w:t>
+            </w:r>
+            <w:r>
+              <w:rPr>
+                <w:rFonts w:ascii="BRH Devanagari Extra" w:hAnsi="BRH Devanagari Extra" w:cs="BRH Devanagari Extra"/>
+                <w:color w:val="FF0000"/>
+                <w:sz w:val="32"/>
+                <w:szCs w:val="32"/>
+              </w:rPr>
+              <w:tab/>
+            </w:r>
+            <w:r>
+              <w:rPr>
+                <w:rFonts w:cs="BRH Devanagari Extra"/>
+                <w:color w:val="FF0000"/>
+                <w:szCs w:val="32"/>
+              </w:rPr>
+              <w:t>1</w:t>
+            </w:r>
+            <w:r>
+              <w:rPr>
+                <w:rFonts w:ascii="BRH Devanagari Extra" w:hAnsi="BRH Devanagari Extra" w:cs="BRH Devanagari Extra"/>
+                <w:color w:val="FF0000"/>
+                <w:sz w:val="32"/>
+                <w:szCs w:val="32"/>
+              </w:rPr>
+              <w:t>.</w:t>
+            </w:r>
+            <w:r>
+              <w:rPr>
+                <w:rFonts w:cs="BRH Devanagari Extra"/>
+                <w:color w:val="FF0000"/>
+                <w:szCs w:val="32"/>
+              </w:rPr>
+              <w:t>4</w:t>
+            </w:r>
+            <w:r>
+              <w:rPr>
+                <w:rFonts w:ascii="BRH Devanagari Extra" w:hAnsi="BRH Devanagari Extra" w:cs="BRH Devanagari Extra"/>
+                <w:color w:val="FF0000"/>
+                <w:sz w:val="32"/>
+                <w:szCs w:val="32"/>
+              </w:rPr>
+              <w:t>.</w:t>
+            </w:r>
+            <w:r>
+              <w:rPr>
+                <w:rFonts w:cs="BRH Devanagari Extra"/>
+                <w:color w:val="FF0000"/>
+                <w:szCs w:val="32"/>
+              </w:rPr>
+              <w:t>3</w:t>
+            </w:r>
+            <w:r>
+              <w:rPr>
+                <w:rFonts w:ascii="BRH Devanagari Extra" w:hAnsi="BRH Devanagari Extra" w:cs="BRH Devanagari Extra"/>
+                <w:color w:val="FF0000"/>
+                <w:sz w:val="32"/>
+                <w:szCs w:val="32"/>
+              </w:rPr>
+              <w:t>.</w:t>
+            </w:r>
+            <w:r>
+              <w:rPr>
+                <w:rFonts w:cs="BRH Devanagari Extra"/>
+                <w:color w:val="FF0000"/>
+                <w:szCs w:val="32"/>
+              </w:rPr>
+              <w:t>1</w:t>
+            </w:r>
+            <w:r>
+              <w:rPr>
+                <w:rFonts w:ascii="BRH Devanagari Extra" w:hAnsi="BRH Devanagari Extra" w:cs="BRH Devanagari Extra"/>
+                <w:color w:val="FF0000"/>
+                <w:sz w:val="32"/>
+                <w:szCs w:val="32"/>
+              </w:rPr>
+              <w:t>(</w:t>
+            </w:r>
+            <w:r>
+              <w:rPr>
+                <w:rFonts w:cs="BRH Devanagari Extra"/>
+                <w:color w:val="FF0000"/>
+                <w:szCs w:val="32"/>
+              </w:rPr>
+              <w:t>41</w:t>
+            </w:r>
+            <w:r>
+              <w:rPr>
+                <w:rFonts w:ascii="BRH Devanagari Extra" w:hAnsi="BRH Devanagari Extra" w:cs="BRH Devanagari Extra"/>
+                <w:color w:val="FF0000"/>
+                <w:sz w:val="32"/>
+                <w:szCs w:val="32"/>
+              </w:rPr>
+              <w:t>)</w:t>
+            </w:r>
+            <w:proofErr w:type="gramStart"/>
+            <w:r>
+              <w:rPr>
+                <w:rFonts w:ascii="BRH Devanagari Extra" w:hAnsi="BRH Devanagari Extra" w:cs="BRH Devanagari Extra"/>
+                <w:color w:val="FF0000"/>
+                <w:sz w:val="32"/>
+                <w:szCs w:val="32"/>
+              </w:rPr>
+              <w:t>-  A</w:t>
+            </w:r>
+            <w:proofErr w:type="gramEnd"/>
+            <w:r>
+              <w:rPr>
+                <w:rFonts w:ascii="BRH Malayalam Extra" w:hAnsi="BRH Malayalam Extra" w:cs="BRH Devanagari Extra"/>
+                <w:color w:val="FF0000"/>
+                <w:szCs w:val="32"/>
+              </w:rPr>
+              <w:t>–</w:t>
+            </w:r>
+            <w:r>
+              <w:rPr>
+                <w:rFonts w:ascii="BRH Devanagari Extra" w:hAnsi="BRH Devanagari Extra" w:cs="BRH Devanagari Extra"/>
+                <w:color w:val="FF0000"/>
+                <w:sz w:val="32"/>
+                <w:szCs w:val="32"/>
+              </w:rPr>
+              <w:t>¹Ò</w:t>
+            </w:r>
+            <w:r>
+              <w:rPr>
+                <w:rFonts w:ascii="BRH Malayalam Extra" w:hAnsi="BRH Malayalam Extra" w:cs="BRH Devanagari Extra"/>
+                <w:color w:val="FF0000"/>
+                <w:szCs w:val="32"/>
+              </w:rPr>
+              <w:t>–</w:t>
+            </w:r>
+            <w:r>
+              <w:rPr>
+                <w:rFonts w:ascii="BRH Devanagari Extra" w:hAnsi="BRH Devanagari Extra" w:cs="BRH Devanagari Extra"/>
+                <w:color w:val="FF0000"/>
+                <w:sz w:val="32"/>
+                <w:szCs w:val="32"/>
+              </w:rPr>
+              <w:t xml:space="preserve"> | E</w:t>
+            </w:r>
+            <w:r>
+              <w:rPr>
+                <w:rFonts w:ascii="BRH Malayalam Extra" w:hAnsi="BRH Malayalam Extra" w:cs="BRH Devanagari Extra"/>
+                <w:color w:val="FF0000"/>
+                <w:szCs w:val="32"/>
+              </w:rPr>
+              <w:t>–</w:t>
+            </w:r>
+            <w:r>
+              <w:rPr>
+                <w:rFonts w:ascii="BRH Devanagari Extra" w:hAnsi="BRH Devanagari Extra" w:cs="BRH Devanagari Extra"/>
+                <w:color w:val="FF0000"/>
+                <w:sz w:val="32"/>
+                <w:szCs w:val="32"/>
+              </w:rPr>
+              <w:t xml:space="preserve">Â | </w:t>
+            </w:r>
+          </w:p>
+          <w:p>
+            <w:pPr>
+              <w:widowControl w:val="0"/>
+              <w:autoSpaceDE w:val="0"/>
+              <w:autoSpaceDN w:val="0"/>
+              <w:adjustRightInd w:val="0"/>
+              <w:spacing w:before="0" w:line="240" w:lineRule="auto"/>
+              <w:rPr>
+                <w:rFonts w:cs="BRH Malayalam Extra"/>
+                <w:color w:val="FF0000"/>
+                <w:szCs w:val="40"/>
+              </w:rPr>
+            </w:pPr>
+            <w:r>
+              <w:rPr>
+                <w:rFonts w:ascii="BRH Devanagari Extra" w:hAnsi="BRH Devanagari Extra" w:cs="BRH Devanagari Extra"/>
+                <w:color w:val="FF0000"/>
+                <w:sz w:val="32"/>
+                <w:szCs w:val="32"/>
+              </w:rPr>
+              <w:t>A</w:t>
+            </w:r>
+            <w:r>
+              <w:rPr>
+                <w:rFonts w:ascii="BRH Malayalam Extra" w:hAnsi="BRH Malayalam Extra" w:cs="BRH Devanagari Extra"/>
+                <w:color w:val="FF0000"/>
+                <w:szCs w:val="32"/>
+              </w:rPr>
+              <w:t>–</w:t>
+            </w:r>
+            <w:r>
+              <w:rPr>
+                <w:rFonts w:ascii="BRH Devanagari Extra" w:hAnsi="BRH Devanagari Extra" w:cs="BRH Devanagari Extra"/>
+                <w:color w:val="FF0000"/>
+                <w:sz w:val="32"/>
+                <w:szCs w:val="32"/>
+                <w:highlight w:val="green"/>
+              </w:rPr>
+              <w:t>¹Õ</w:t>
+            </w:r>
+            <w:r>
+              <w:rPr>
+                <w:rFonts w:ascii="BRH Malayalam Extra" w:hAnsi="BRH Malayalam Extra" w:cs="BRH Devanagari Extra"/>
+                <w:color w:val="FF0000"/>
+                <w:szCs w:val="32"/>
+              </w:rPr>
+              <w:t>–</w:t>
+            </w:r>
+            <w:proofErr w:type="gramStart"/>
+            <w:r>
+              <w:rPr>
+                <w:rFonts w:ascii="BRH Devanagari Extra" w:hAnsi="BRH Devanagari Extra" w:cs="BRH Devanagari Extra"/>
+                <w:color w:val="FF0000"/>
+                <w:sz w:val="32"/>
+                <w:szCs w:val="32"/>
+              </w:rPr>
+              <w:t>Ãÿ(</w:t>
+            </w:r>
+            <w:proofErr w:type="gramEnd"/>
+            <w:r>
+              <w:rPr>
+                <w:rFonts w:cs="BRH Devanagari Extra"/>
+                <w:color w:val="FF0000"/>
+                <w:szCs w:val="32"/>
+              </w:rPr>
+              <w:t>1</w:t>
+            </w:r>
+            <w:r>
+              <w:rPr>
+                <w:rFonts w:ascii="BRH Malayalam Extra" w:hAnsi="BRH Malayalam Extra" w:cs="BRH Devanagari Extra"/>
+                <w:color w:val="FF0000"/>
+                <w:szCs w:val="32"/>
+              </w:rPr>
+              <w:t>–</w:t>
+            </w:r>
+            <w:r>
+              <w:rPr>
+                <w:rFonts w:ascii="BRH Devanagari Extra" w:hAnsi="BRH Devanagari Extra" w:cs="BRH Devanagari Extra"/>
+                <w:color w:val="FF0000"/>
+                <w:sz w:val="32"/>
+                <w:szCs w:val="32"/>
+              </w:rPr>
+              <w:t>)uÉïþwOèuÉ¹ÕþÂ |</w:t>
+            </w:r>
+          </w:p>
+        </w:tc>
+      </w:tr>
+      <w:tr>
+        <w:trPr>
+          <w:trHeight w:val="1084"/>
+        </w:trPr>
+        <w:tc>
+          <w:tcPr>
+            <w:tcW w:w="7024" w:type="dxa"/>
+          </w:tcPr>
+          <w:p>
+            <w:pPr>
+              <w:widowControl w:val="0"/>
+              <w:autoSpaceDE w:val="0"/>
+              <w:autoSpaceDN w:val="0"/>
+              <w:adjustRightInd w:val="0"/>
+              <w:spacing w:before="0" w:line="240" w:lineRule="auto"/>
+              <w:rPr>
+                <w:rFonts w:ascii="BRH Devanagari Extra" w:hAnsi="BRH Devanagari Extra" w:cs="BRH Devanagari Extra"/>
+                <w:color w:val="FF0000"/>
+                <w:sz w:val="32"/>
+                <w:szCs w:val="32"/>
+              </w:rPr>
+            </w:pPr>
+            <w:r>
+              <w:rPr>
+                <w:rFonts w:cs="BRH Devanagari Extra"/>
+                <w:color w:val="FF0000"/>
+                <w:szCs w:val="32"/>
+              </w:rPr>
+              <w:t>22</w:t>
+            </w:r>
+            <w:r>
+              <w:rPr>
+                <w:rFonts w:ascii="BRH Devanagari Extra" w:hAnsi="BRH Devanagari Extra" w:cs="BRH Devanagari Extra"/>
+                <w:color w:val="FF0000"/>
+                <w:sz w:val="32"/>
+                <w:szCs w:val="32"/>
+              </w:rPr>
+              <w:t>)</w:t>
+            </w:r>
+            <w:r>
+              <w:rPr>
+                <w:rFonts w:ascii="BRH Devanagari Extra" w:hAnsi="BRH Devanagari Extra" w:cs="BRH Devanagari Extra"/>
+                <w:color w:val="FF0000"/>
+                <w:sz w:val="32"/>
+                <w:szCs w:val="32"/>
+              </w:rPr>
+              <w:tab/>
+            </w:r>
+            <w:r>
+              <w:rPr>
+                <w:rFonts w:cs="BRH Devanagari Extra"/>
+                <w:color w:val="FF0000"/>
+                <w:szCs w:val="32"/>
+              </w:rPr>
+              <w:t>1</w:t>
+            </w:r>
+            <w:r>
+              <w:rPr>
+                <w:rFonts w:ascii="BRH Devanagari Extra" w:hAnsi="BRH Devanagari Extra" w:cs="BRH Devanagari Extra"/>
+                <w:color w:val="FF0000"/>
+                <w:sz w:val="32"/>
+                <w:szCs w:val="32"/>
+              </w:rPr>
+              <w:t>.</w:t>
+            </w:r>
+            <w:r>
+              <w:rPr>
+                <w:rFonts w:cs="BRH Devanagari Extra"/>
+                <w:color w:val="FF0000"/>
+                <w:szCs w:val="32"/>
+              </w:rPr>
+              <w:t>4</w:t>
+            </w:r>
+            <w:r>
+              <w:rPr>
+                <w:rFonts w:ascii="BRH Devanagari Extra" w:hAnsi="BRH Devanagari Extra" w:cs="BRH Devanagari Extra"/>
+                <w:color w:val="FF0000"/>
+                <w:sz w:val="32"/>
+                <w:szCs w:val="32"/>
+              </w:rPr>
+              <w:t>.</w:t>
+            </w:r>
+            <w:r>
+              <w:rPr>
+                <w:rFonts w:cs="BRH Devanagari Extra"/>
+                <w:color w:val="FF0000"/>
+                <w:szCs w:val="32"/>
+              </w:rPr>
+              <w:t>8</w:t>
+            </w:r>
+            <w:r>
+              <w:rPr>
+                <w:rFonts w:ascii="BRH Devanagari Extra" w:hAnsi="BRH Devanagari Extra" w:cs="BRH Devanagari Extra"/>
+                <w:color w:val="FF0000"/>
+                <w:sz w:val="32"/>
+                <w:szCs w:val="32"/>
+              </w:rPr>
+              <w:t>.</w:t>
+            </w:r>
+            <w:r>
+              <w:rPr>
+                <w:rFonts w:cs="BRH Devanagari Extra"/>
+                <w:color w:val="FF0000"/>
+                <w:szCs w:val="32"/>
+              </w:rPr>
+              <w:t>1</w:t>
+            </w:r>
+            <w:r>
+              <w:rPr>
+                <w:rFonts w:ascii="BRH Devanagari Extra" w:hAnsi="BRH Devanagari Extra" w:cs="BRH Devanagari Extra"/>
+                <w:color w:val="FF0000"/>
+                <w:sz w:val="32"/>
+                <w:szCs w:val="32"/>
+              </w:rPr>
+              <w:t>(</w:t>
+            </w:r>
+            <w:r>
+              <w:rPr>
+                <w:rFonts w:cs="BRH Devanagari Extra"/>
+                <w:color w:val="FF0000"/>
+                <w:szCs w:val="32"/>
+              </w:rPr>
+              <w:t>17</w:t>
+            </w:r>
+            <w:r>
+              <w:rPr>
+                <w:rFonts w:ascii="BRH Devanagari Extra" w:hAnsi="BRH Devanagari Extra" w:cs="BRH Devanagari Extra"/>
+                <w:color w:val="FF0000"/>
+                <w:sz w:val="32"/>
+                <w:szCs w:val="32"/>
+              </w:rPr>
+              <w:t>)</w:t>
+            </w:r>
+            <w:proofErr w:type="gramStart"/>
+            <w:r>
+              <w:rPr>
+                <w:rFonts w:ascii="BRH Devanagari Extra" w:hAnsi="BRH Devanagari Extra" w:cs="BRH Devanagari Extra"/>
+                <w:color w:val="FF0000"/>
+                <w:sz w:val="32"/>
+                <w:szCs w:val="32"/>
+              </w:rPr>
+              <w:t>-  E</w:t>
+            </w:r>
+            <w:proofErr w:type="gramEnd"/>
+            <w:r>
+              <w:rPr>
+                <w:rFonts w:ascii="BRH Malayalam Extra" w:hAnsi="BRH Malayalam Extra" w:cs="BRH Devanagari Extra"/>
+                <w:color w:val="FF0000"/>
+                <w:szCs w:val="32"/>
+              </w:rPr>
+              <w:t>–</w:t>
+            </w:r>
+            <w:r>
+              <w:rPr>
+                <w:rFonts w:ascii="BRH Devanagari Extra" w:hAnsi="BRH Devanagari Extra" w:cs="BRH Devanagari Extra"/>
+                <w:color w:val="FF0000"/>
+                <w:sz w:val="32"/>
+                <w:szCs w:val="32"/>
+              </w:rPr>
+              <w:t>mÉ</w:t>
+            </w:r>
+            <w:r>
+              <w:rPr>
+                <w:rFonts w:ascii="BRH Malayalam Extra" w:hAnsi="BRH Malayalam Extra" w:cs="BRH Devanagari Extra"/>
+                <w:color w:val="FF0000"/>
+                <w:szCs w:val="32"/>
+              </w:rPr>
+              <w:t>–</w:t>
+            </w:r>
+            <w:r>
+              <w:rPr>
+                <w:rFonts w:ascii="BRH Devanagari Extra" w:hAnsi="BRH Devanagari Extra" w:cs="BRH Devanagari Extra"/>
+                <w:color w:val="FF0000"/>
+                <w:sz w:val="32"/>
+                <w:szCs w:val="32"/>
+              </w:rPr>
+              <w:t>rÉÉ</w:t>
+            </w:r>
+            <w:r>
+              <w:rPr>
+                <w:rFonts w:ascii="BRH Malayalam Extra" w:hAnsi="BRH Malayalam Extra" w:cs="BRH Devanagari Extra"/>
+                <w:color w:val="FF0000"/>
+                <w:szCs w:val="32"/>
+              </w:rPr>
+              <w:t>–</w:t>
+            </w:r>
+            <w:r>
+              <w:rPr>
+                <w:rFonts w:ascii="BRH Devanagari Extra" w:hAnsi="BRH Devanagari Extra" w:cs="BRH Devanagari Extra"/>
+                <w:color w:val="FF0000"/>
+                <w:sz w:val="32"/>
+                <w:szCs w:val="32"/>
+              </w:rPr>
+              <w:t>qÉaÉ×þWûÏiÉÈ |</w:t>
+            </w:r>
+          </w:p>
+          <w:p>
+            <w:pPr>
+              <w:widowControl w:val="0"/>
+              <w:autoSpaceDE w:val="0"/>
+              <w:autoSpaceDN w:val="0"/>
+              <w:adjustRightInd w:val="0"/>
+              <w:spacing w:before="0" w:line="240" w:lineRule="auto"/>
+              <w:rPr>
+                <w:rFonts w:cs="BRH Malayalam Extra"/>
+                <w:color w:val="FF0000"/>
+                <w:szCs w:val="40"/>
+                <w:lang w:val="it-IT"/>
+              </w:rPr>
+            </w:pPr>
+            <w:r>
+              <w:rPr>
+                <w:rFonts w:ascii="BRH Devanagari Extra" w:hAnsi="BRH Devanagari Extra" w:cs="BRH Devanagari Extra"/>
+                <w:color w:val="FF0000"/>
+                <w:sz w:val="32"/>
+                <w:szCs w:val="32"/>
+                <w:lang w:val="it-IT"/>
+              </w:rPr>
+              <w:t>E</w:t>
+            </w:r>
+            <w:r>
+              <w:rPr>
+                <w:rFonts w:ascii="BRH Malayalam Extra" w:hAnsi="BRH Malayalam Extra" w:cs="BRH Devanagari Extra"/>
+                <w:color w:val="FF0000"/>
+                <w:szCs w:val="32"/>
+                <w:lang w:val="it-IT"/>
+              </w:rPr>
+              <w:t>–</w:t>
+            </w:r>
+            <w:r>
+              <w:rPr>
+                <w:rFonts w:ascii="BRH Devanagari Extra" w:hAnsi="BRH Devanagari Extra" w:cs="BRH Devanagari Extra"/>
+                <w:color w:val="FF0000"/>
+                <w:sz w:val="32"/>
+                <w:szCs w:val="32"/>
+                <w:lang w:val="it-IT"/>
+              </w:rPr>
+              <w:t>mÉ</w:t>
+            </w:r>
+            <w:r>
+              <w:rPr>
+                <w:rFonts w:ascii="BRH Malayalam Extra" w:hAnsi="BRH Malayalam Extra" w:cs="BRH Devanagari Extra"/>
+                <w:color w:val="FF0000"/>
+                <w:szCs w:val="32"/>
+                <w:lang w:val="it-IT"/>
+              </w:rPr>
+              <w:t>–</w:t>
+            </w:r>
+            <w:r>
+              <w:rPr>
+                <w:rFonts w:ascii="BRH Devanagari Extra" w:hAnsi="BRH Devanagari Extra" w:cs="BRH Devanagari Extra"/>
+                <w:color w:val="FF0000"/>
+                <w:sz w:val="32"/>
+                <w:szCs w:val="32"/>
+                <w:lang w:val="it-IT"/>
+              </w:rPr>
+              <w:t>rÉÉ</w:t>
+            </w:r>
+            <w:r>
+              <w:rPr>
+                <w:rFonts w:ascii="BRH Malayalam Extra" w:hAnsi="BRH Malayalam Extra" w:cs="BRH Devanagari Extra"/>
+                <w:color w:val="FF0000"/>
+                <w:szCs w:val="32"/>
+                <w:lang w:val="it-IT"/>
+              </w:rPr>
+              <w:t>–</w:t>
+            </w:r>
+            <w:r>
+              <w:rPr>
+                <w:rFonts w:ascii="BRH Devanagari Extra" w:hAnsi="BRH Devanagari Extra" w:cs="BRH Devanagari Extra"/>
+                <w:color w:val="FF0000"/>
+                <w:sz w:val="32"/>
+                <w:szCs w:val="32"/>
+                <w:lang w:val="it-IT"/>
+              </w:rPr>
+              <w:t>qÉaÉ×þWûÏiÉ</w:t>
+            </w:r>
+            <w:r>
+              <w:rPr>
+                <w:rFonts w:ascii="BRH Malayalam Extra" w:hAnsi="BRH Malayalam Extra" w:cs="BRH Devanagari Extra"/>
+                <w:color w:val="FF0000"/>
+                <w:szCs w:val="32"/>
+                <w:lang w:val="it-IT"/>
+              </w:rPr>
+              <w:t>–</w:t>
+            </w:r>
+            <w:r>
+              <w:rPr>
+                <w:rFonts w:ascii="BRH Devanagari Extra" w:hAnsi="BRH Devanagari Extra" w:cs="BRH Devanagari Extra"/>
+                <w:color w:val="FF0000"/>
+                <w:sz w:val="32"/>
+                <w:szCs w:val="32"/>
+                <w:lang w:val="it-IT"/>
+              </w:rPr>
+              <w:t xml:space="preserve"> CirÉÑþmÉrÉÉ</w:t>
+            </w:r>
+            <w:r>
+              <w:rPr>
+                <w:rFonts w:ascii="BRH Malayalam Extra" w:hAnsi="BRH Malayalam Extra" w:cs="BRH Devanagari Extra"/>
+                <w:color w:val="FF0000"/>
+                <w:szCs w:val="32"/>
+                <w:lang w:val="it-IT"/>
+              </w:rPr>
+              <w:t>–</w:t>
+            </w:r>
+            <w:r>
+              <w:rPr>
+                <w:rFonts w:ascii="BRH Devanagari Extra" w:hAnsi="BRH Devanagari Extra" w:cs="BRH Devanagari Extra"/>
+                <w:color w:val="FF0000"/>
+                <w:sz w:val="32"/>
+                <w:szCs w:val="32"/>
+                <w:lang w:val="it-IT"/>
+              </w:rPr>
+              <w:t xml:space="preserve">qÉ - </w:t>
+            </w:r>
+            <w:r>
+              <w:rPr>
+                <w:rFonts w:ascii="BRH Devanagari Extra" w:hAnsi="BRH Devanagari Extra" w:cs="BRH Devanagari Extra"/>
+                <w:color w:val="FF0000"/>
+                <w:sz w:val="32"/>
+                <w:szCs w:val="32"/>
+                <w:highlight w:val="yellow"/>
+                <w:lang w:val="it-IT"/>
+              </w:rPr>
+              <w:t>aÉ</w:t>
+            </w:r>
+            <w:r>
+              <w:rPr>
+                <w:rFonts w:ascii="BRH Devanagari Extra" w:hAnsi="BRH Devanagari Extra" w:cs="BRH Devanagari Extra"/>
+                <w:color w:val="FF0000"/>
+                <w:sz w:val="32"/>
+                <w:szCs w:val="32"/>
+                <w:lang w:val="it-IT"/>
+              </w:rPr>
+              <w:t>×WûÏ</w:t>
+            </w:r>
+            <w:r>
+              <w:rPr>
+                <w:rFonts w:ascii="BRH Malayalam Extra" w:hAnsi="BRH Malayalam Extra" w:cs="BRH Devanagari Extra"/>
+                <w:color w:val="FF0000"/>
+                <w:szCs w:val="32"/>
+                <w:lang w:val="it-IT"/>
+              </w:rPr>
+              <w:t>–</w:t>
+            </w:r>
+            <w:r>
+              <w:rPr>
+                <w:rFonts w:ascii="BRH Devanagari Extra" w:hAnsi="BRH Devanagari Extra" w:cs="BRH Devanagari Extra"/>
+                <w:color w:val="FF0000"/>
+                <w:sz w:val="32"/>
+                <w:szCs w:val="32"/>
+                <w:lang w:val="it-IT"/>
+              </w:rPr>
+              <w:t>iÉ</w:t>
+            </w:r>
+            <w:r>
+              <w:rPr>
+                <w:rFonts w:ascii="BRH Malayalam Extra" w:hAnsi="BRH Malayalam Extra" w:cs="BRH Devanagari Extra"/>
+                <w:color w:val="FF0000"/>
+                <w:szCs w:val="32"/>
+                <w:lang w:val="it-IT"/>
+              </w:rPr>
+              <w:t>–</w:t>
+            </w:r>
+            <w:r>
+              <w:rPr>
+                <w:rFonts w:ascii="BRH Devanagari Extra" w:hAnsi="BRH Devanagari Extra" w:cs="BRH Devanagari Extra"/>
+                <w:color w:val="FF0000"/>
+                <w:sz w:val="32"/>
+                <w:szCs w:val="32"/>
+                <w:lang w:val="it-IT"/>
+              </w:rPr>
+              <w:t xml:space="preserve">È | </w:t>
+            </w:r>
+          </w:p>
+        </w:tc>
+        <w:tc>
+          <w:tcPr>
+            <w:tcW w:w="7372" w:type="dxa"/>
+          </w:tcPr>
+          <w:p>
+            <w:pPr>
+              <w:widowControl w:val="0"/>
+              <w:autoSpaceDE w:val="0"/>
+              <w:autoSpaceDN w:val="0"/>
+              <w:adjustRightInd w:val="0"/>
+              <w:spacing w:before="0" w:line="240" w:lineRule="auto"/>
+              <w:rPr>
+                <w:rFonts w:ascii="BRH Devanagari Extra" w:hAnsi="BRH Devanagari Extra" w:cs="BRH Devanagari Extra"/>
+                <w:color w:val="FF0000"/>
+                <w:sz w:val="32"/>
+                <w:szCs w:val="32"/>
+                <w:lang w:val="it-IT"/>
+              </w:rPr>
+            </w:pPr>
+            <w:r>
+              <w:rPr>
+                <w:rFonts w:cs="BRH Devanagari Extra"/>
+                <w:color w:val="FF0000"/>
+                <w:szCs w:val="32"/>
+                <w:lang w:val="it-IT"/>
+              </w:rPr>
+              <w:t>22</w:t>
+            </w:r>
+            <w:r>
+              <w:rPr>
+                <w:rFonts w:ascii="BRH Devanagari Extra" w:hAnsi="BRH Devanagari Extra" w:cs="BRH Devanagari Extra"/>
+                <w:color w:val="FF0000"/>
+                <w:sz w:val="32"/>
+                <w:szCs w:val="32"/>
+                <w:lang w:val="it-IT"/>
+              </w:rPr>
+              <w:t>)</w:t>
+            </w:r>
+            <w:r>
+              <w:rPr>
+                <w:rFonts w:ascii="BRH Devanagari Extra" w:hAnsi="BRH Devanagari Extra" w:cs="BRH Devanagari Extra"/>
+                <w:color w:val="FF0000"/>
+                <w:sz w:val="32"/>
+                <w:szCs w:val="32"/>
+                <w:lang w:val="it-IT"/>
+              </w:rPr>
+              <w:tab/>
+            </w:r>
+            <w:r>
+              <w:rPr>
+                <w:rFonts w:cs="BRH Devanagari Extra"/>
+                <w:color w:val="FF0000"/>
+                <w:szCs w:val="32"/>
+                <w:lang w:val="it-IT"/>
+              </w:rPr>
+              <w:t>1</w:t>
+            </w:r>
+            <w:r>
+              <w:rPr>
+                <w:rFonts w:ascii="BRH Devanagari Extra" w:hAnsi="BRH Devanagari Extra" w:cs="BRH Devanagari Extra"/>
+                <w:color w:val="FF0000"/>
+                <w:sz w:val="32"/>
+                <w:szCs w:val="32"/>
+                <w:lang w:val="it-IT"/>
+              </w:rPr>
+              <w:t>.</w:t>
+            </w:r>
+            <w:r>
+              <w:rPr>
+                <w:rFonts w:cs="BRH Devanagari Extra"/>
+                <w:color w:val="FF0000"/>
+                <w:szCs w:val="32"/>
+                <w:lang w:val="it-IT"/>
+              </w:rPr>
+              <w:t>4</w:t>
+            </w:r>
+            <w:r>
+              <w:rPr>
+                <w:rFonts w:ascii="BRH Devanagari Extra" w:hAnsi="BRH Devanagari Extra" w:cs="BRH Devanagari Extra"/>
+                <w:color w:val="FF0000"/>
+                <w:sz w:val="32"/>
+                <w:szCs w:val="32"/>
+                <w:lang w:val="it-IT"/>
+              </w:rPr>
+              <w:t>.</w:t>
+            </w:r>
+            <w:r>
+              <w:rPr>
+                <w:rFonts w:cs="BRH Devanagari Extra"/>
+                <w:color w:val="FF0000"/>
+                <w:szCs w:val="32"/>
+                <w:lang w:val="it-IT"/>
+              </w:rPr>
+              <w:t>8</w:t>
+            </w:r>
+            <w:r>
+              <w:rPr>
+                <w:rFonts w:ascii="BRH Devanagari Extra" w:hAnsi="BRH Devanagari Extra" w:cs="BRH Devanagari Extra"/>
+                <w:color w:val="FF0000"/>
+                <w:sz w:val="32"/>
+                <w:szCs w:val="32"/>
+                <w:lang w:val="it-IT"/>
+              </w:rPr>
+              <w:t>.</w:t>
+            </w:r>
+            <w:r>
+              <w:rPr>
+                <w:rFonts w:cs="BRH Devanagari Extra"/>
+                <w:color w:val="FF0000"/>
+                <w:szCs w:val="32"/>
+                <w:lang w:val="it-IT"/>
+              </w:rPr>
+              <w:t>1</w:t>
+            </w:r>
+            <w:r>
+              <w:rPr>
+                <w:rFonts w:ascii="BRH Devanagari Extra" w:hAnsi="BRH Devanagari Extra" w:cs="BRH Devanagari Extra"/>
+                <w:color w:val="FF0000"/>
+                <w:sz w:val="32"/>
+                <w:szCs w:val="32"/>
+                <w:lang w:val="it-IT"/>
+              </w:rPr>
+              <w:t>(</w:t>
+            </w:r>
+            <w:r>
+              <w:rPr>
+                <w:rFonts w:cs="BRH Devanagari Extra"/>
+                <w:color w:val="FF0000"/>
+                <w:szCs w:val="32"/>
+                <w:lang w:val="it-IT"/>
+              </w:rPr>
+              <w:t>17</w:t>
+            </w:r>
+            <w:r>
+              <w:rPr>
+                <w:rFonts w:ascii="BRH Devanagari Extra" w:hAnsi="BRH Devanagari Extra" w:cs="BRH Devanagari Extra"/>
+                <w:color w:val="FF0000"/>
+                <w:sz w:val="32"/>
+                <w:szCs w:val="32"/>
+                <w:lang w:val="it-IT"/>
+              </w:rPr>
+              <w:t>)-  E</w:t>
+            </w:r>
+            <w:r>
+              <w:rPr>
+                <w:rFonts w:ascii="BRH Malayalam Extra" w:hAnsi="BRH Malayalam Extra" w:cs="BRH Devanagari Extra"/>
+                <w:color w:val="FF0000"/>
+                <w:szCs w:val="32"/>
+                <w:lang w:val="it-IT"/>
+              </w:rPr>
+              <w:t>–</w:t>
+            </w:r>
+            <w:r>
+              <w:rPr>
+                <w:rFonts w:ascii="BRH Devanagari Extra" w:hAnsi="BRH Devanagari Extra" w:cs="BRH Devanagari Extra"/>
+                <w:color w:val="FF0000"/>
+                <w:sz w:val="32"/>
+                <w:szCs w:val="32"/>
+                <w:lang w:val="it-IT"/>
+              </w:rPr>
+              <w:t>mÉ</w:t>
+            </w:r>
+            <w:r>
+              <w:rPr>
+                <w:rFonts w:ascii="BRH Malayalam Extra" w:hAnsi="BRH Malayalam Extra" w:cs="BRH Devanagari Extra"/>
+                <w:color w:val="FF0000"/>
+                <w:szCs w:val="32"/>
+                <w:lang w:val="it-IT"/>
+              </w:rPr>
+              <w:t>–</w:t>
+            </w:r>
+            <w:r>
+              <w:rPr>
+                <w:rFonts w:ascii="BRH Devanagari Extra" w:hAnsi="BRH Devanagari Extra" w:cs="BRH Devanagari Extra"/>
+                <w:color w:val="FF0000"/>
+                <w:sz w:val="32"/>
+                <w:szCs w:val="32"/>
+                <w:lang w:val="it-IT"/>
+              </w:rPr>
+              <w:t>rÉÉ</w:t>
+            </w:r>
+            <w:r>
+              <w:rPr>
+                <w:rFonts w:ascii="BRH Malayalam Extra" w:hAnsi="BRH Malayalam Extra" w:cs="BRH Devanagari Extra"/>
+                <w:color w:val="FF0000"/>
+                <w:szCs w:val="32"/>
+                <w:lang w:val="it-IT"/>
+              </w:rPr>
+              <w:t>–</w:t>
+            </w:r>
+            <w:r>
+              <w:rPr>
+                <w:rFonts w:ascii="BRH Devanagari Extra" w:hAnsi="BRH Devanagari Extra" w:cs="BRH Devanagari Extra"/>
+                <w:color w:val="FF0000"/>
+                <w:sz w:val="32"/>
+                <w:szCs w:val="32"/>
+                <w:lang w:val="it-IT"/>
+              </w:rPr>
+              <w:t>qÉaÉ×þWûÏiÉÈ |</w:t>
+            </w:r>
+          </w:p>
+          <w:p>
+            <w:pPr>
+              <w:widowControl w:val="0"/>
+              <w:autoSpaceDE w:val="0"/>
+              <w:autoSpaceDN w:val="0"/>
+              <w:adjustRightInd w:val="0"/>
+              <w:spacing w:before="0" w:after="120" w:line="240" w:lineRule="auto"/>
+              <w:rPr>
+                <w:rFonts w:cs="BRH Malayalam Extra"/>
+                <w:color w:val="FF0000"/>
+                <w:szCs w:val="40"/>
+                <w:lang w:val="it-IT"/>
+              </w:rPr>
+            </w:pPr>
+            <w:r>
+              <w:rPr>
+                <w:rFonts w:ascii="BRH Devanagari Extra" w:hAnsi="BRH Devanagari Extra" w:cs="BRH Devanagari Extra"/>
+                <w:color w:val="FF0000"/>
+                <w:sz w:val="32"/>
+                <w:szCs w:val="32"/>
+                <w:lang w:val="it-IT"/>
+              </w:rPr>
+              <w:t>E</w:t>
+            </w:r>
+            <w:r>
+              <w:rPr>
+                <w:rFonts w:ascii="BRH Malayalam Extra" w:hAnsi="BRH Malayalam Extra" w:cs="BRH Devanagari Extra"/>
+                <w:color w:val="FF0000"/>
+                <w:szCs w:val="32"/>
+                <w:lang w:val="it-IT"/>
+              </w:rPr>
+              <w:t>–</w:t>
+            </w:r>
+            <w:r>
+              <w:rPr>
+                <w:rFonts w:ascii="BRH Devanagari Extra" w:hAnsi="BRH Devanagari Extra" w:cs="BRH Devanagari Extra"/>
+                <w:color w:val="FF0000"/>
+                <w:sz w:val="32"/>
+                <w:szCs w:val="32"/>
+                <w:lang w:val="it-IT"/>
+              </w:rPr>
+              <w:t>mÉ</w:t>
+            </w:r>
+            <w:r>
+              <w:rPr>
+                <w:rFonts w:ascii="BRH Malayalam Extra" w:hAnsi="BRH Malayalam Extra" w:cs="BRH Devanagari Extra"/>
+                <w:color w:val="FF0000"/>
+                <w:szCs w:val="32"/>
+                <w:lang w:val="it-IT"/>
+              </w:rPr>
+              <w:t>–</w:t>
+            </w:r>
+            <w:r>
+              <w:rPr>
+                <w:rFonts w:ascii="BRH Devanagari Extra" w:hAnsi="BRH Devanagari Extra" w:cs="BRH Devanagari Extra"/>
+                <w:color w:val="FF0000"/>
+                <w:sz w:val="32"/>
+                <w:szCs w:val="32"/>
+                <w:lang w:val="it-IT"/>
+              </w:rPr>
+              <w:t>rÉÉ</w:t>
+            </w:r>
+            <w:r>
+              <w:rPr>
+                <w:rFonts w:ascii="BRH Malayalam Extra" w:hAnsi="BRH Malayalam Extra" w:cs="BRH Devanagari Extra"/>
+                <w:color w:val="FF0000"/>
+                <w:szCs w:val="32"/>
+                <w:lang w:val="it-IT"/>
+              </w:rPr>
+              <w:t>–</w:t>
+            </w:r>
+            <w:r>
+              <w:rPr>
+                <w:rFonts w:ascii="BRH Devanagari Extra" w:hAnsi="BRH Devanagari Extra" w:cs="BRH Devanagari Extra"/>
+                <w:color w:val="FF0000"/>
+                <w:sz w:val="32"/>
+                <w:szCs w:val="32"/>
+                <w:lang w:val="it-IT"/>
+              </w:rPr>
+              <w:t>qÉaÉ×þWûÏiÉ</w:t>
+            </w:r>
+            <w:r>
+              <w:rPr>
+                <w:rFonts w:ascii="BRH Malayalam Extra" w:hAnsi="BRH Malayalam Extra" w:cs="BRH Devanagari Extra"/>
+                <w:color w:val="FF0000"/>
+                <w:szCs w:val="32"/>
+                <w:lang w:val="it-IT"/>
+              </w:rPr>
+              <w:t>–</w:t>
+            </w:r>
+            <w:r>
+              <w:rPr>
+                <w:rFonts w:ascii="BRH Devanagari Extra" w:hAnsi="BRH Devanagari Extra" w:cs="BRH Devanagari Extra"/>
+                <w:color w:val="FF0000"/>
+                <w:sz w:val="32"/>
+                <w:szCs w:val="32"/>
+                <w:lang w:val="it-IT"/>
+              </w:rPr>
+              <w:t xml:space="preserve"> CirÉÑþmÉrÉÉ</w:t>
+            </w:r>
+            <w:r>
+              <w:rPr>
+                <w:rFonts w:ascii="BRH Malayalam Extra" w:hAnsi="BRH Malayalam Extra" w:cs="BRH Devanagari Extra"/>
+                <w:color w:val="FF0000"/>
+                <w:szCs w:val="32"/>
+                <w:lang w:val="it-IT"/>
+              </w:rPr>
+              <w:t>–</w:t>
+            </w:r>
+            <w:r>
+              <w:rPr>
+                <w:rFonts w:ascii="BRH Devanagari Extra" w:hAnsi="BRH Devanagari Extra" w:cs="BRH Devanagari Extra"/>
+                <w:color w:val="FF0000"/>
+                <w:sz w:val="32"/>
+                <w:szCs w:val="32"/>
+                <w:lang w:val="it-IT"/>
+              </w:rPr>
+              <w:t xml:space="preserve">qÉ - </w:t>
+            </w:r>
+            <w:r>
+              <w:rPr>
+                <w:rFonts w:ascii="BRH Devanagari Extra" w:hAnsi="BRH Devanagari Extra" w:cs="BRH Devanagari Extra"/>
+                <w:color w:val="FF0000"/>
+                <w:sz w:val="32"/>
+                <w:szCs w:val="32"/>
+                <w:highlight w:val="green"/>
+                <w:lang w:val="it-IT"/>
+              </w:rPr>
+              <w:t>aÉ×</w:t>
+            </w:r>
+            <w:r>
+              <w:rPr>
+                <w:rFonts w:ascii="BRH Malayalam Extra" w:hAnsi="BRH Malayalam Extra" w:cs="BRH Devanagari Extra"/>
+                <w:color w:val="FF0000"/>
+                <w:szCs w:val="32"/>
+                <w:lang w:val="it-IT"/>
+              </w:rPr>
+              <w:t>–</w:t>
+            </w:r>
+            <w:r>
+              <w:rPr>
+                <w:rFonts w:ascii="BRH Devanagari Extra" w:hAnsi="BRH Devanagari Extra" w:cs="BRH Devanagari Extra"/>
+                <w:color w:val="FF0000"/>
+                <w:sz w:val="32"/>
+                <w:szCs w:val="32"/>
+                <w:lang w:val="it-IT"/>
+              </w:rPr>
+              <w:t>WûÏ</w:t>
+            </w:r>
+            <w:r>
+              <w:rPr>
+                <w:rFonts w:ascii="BRH Malayalam Extra" w:hAnsi="BRH Malayalam Extra" w:cs="BRH Devanagari Extra"/>
+                <w:color w:val="FF0000"/>
+                <w:szCs w:val="32"/>
+                <w:lang w:val="it-IT"/>
+              </w:rPr>
+              <w:t>–</w:t>
+            </w:r>
+            <w:r>
+              <w:rPr>
+                <w:rFonts w:ascii="BRH Devanagari Extra" w:hAnsi="BRH Devanagari Extra" w:cs="BRH Devanagari Extra"/>
+                <w:color w:val="FF0000"/>
+                <w:sz w:val="32"/>
+                <w:szCs w:val="32"/>
+                <w:lang w:val="it-IT"/>
+              </w:rPr>
+              <w:t>iÉ</w:t>
+            </w:r>
+            <w:bookmarkStart w:id="0" w:name="_Hlk127028245"/>
+            <w:r>
+              <w:rPr>
+                <w:rFonts w:ascii="BRH Malayalam Extra" w:hAnsi="BRH Malayalam Extra" w:cs="BRH Devanagari Extra"/>
+                <w:color w:val="FF0000"/>
+                <w:szCs w:val="32"/>
+                <w:lang w:val="it-IT"/>
+              </w:rPr>
+              <w:t>–</w:t>
+            </w:r>
+            <w:bookmarkEnd w:id="0"/>
+            <w:r>
+              <w:rPr>
+                <w:rFonts w:ascii="BRH Devanagari Extra" w:hAnsi="BRH Devanagari Extra" w:cs="BRH Devanagari Extra"/>
+                <w:color w:val="FF0000"/>
+                <w:sz w:val="32"/>
+                <w:szCs w:val="32"/>
+                <w:lang w:val="it-IT"/>
+              </w:rPr>
+              <w:t xml:space="preserve">È | </w:t>
+            </w:r>
+          </w:p>
+        </w:tc>
+      </w:tr>
+      <w:tr>
+        <w:trPr>
+          <w:trHeight w:val="1259"/>
+        </w:trPr>
+        <w:tc>
+          <w:tcPr>
+            <w:tcW w:w="7024" w:type="dxa"/>
+          </w:tcPr>
+          <w:p>
+            <w:pPr>
+              <w:widowControl w:val="0"/>
+              <w:autoSpaceDE w:val="0"/>
+              <w:autoSpaceDN w:val="0"/>
+              <w:adjustRightInd w:val="0"/>
+              <w:spacing w:before="0" w:line="240" w:lineRule="auto"/>
+              <w:rPr>
+                <w:rFonts w:ascii="BRH Devanagari Extra" w:hAnsi="BRH Devanagari Extra" w:cs="BRH Devanagari Extra"/>
+                <w:color w:val="FF0000"/>
+                <w:sz w:val="32"/>
+                <w:szCs w:val="32"/>
+                <w:lang w:val="it-IT"/>
+              </w:rPr>
+            </w:pPr>
+            <w:r>
+              <w:rPr>
+                <w:rFonts w:cs="BRH Devanagari Extra"/>
+                <w:color w:val="FF0000"/>
+                <w:szCs w:val="32"/>
+                <w:lang w:val="it-IT"/>
+              </w:rPr>
+              <w:t>23</w:t>
+            </w:r>
+            <w:r>
+              <w:rPr>
+                <w:rFonts w:ascii="BRH Devanagari Extra" w:hAnsi="BRH Devanagari Extra" w:cs="BRH Devanagari Extra"/>
+                <w:color w:val="FF0000"/>
+                <w:sz w:val="32"/>
+                <w:szCs w:val="32"/>
+                <w:lang w:val="it-IT"/>
+              </w:rPr>
+              <w:t>)</w:t>
+            </w:r>
+            <w:r>
+              <w:rPr>
+                <w:rFonts w:ascii="BRH Devanagari Extra" w:hAnsi="BRH Devanagari Extra" w:cs="BRH Devanagari Extra"/>
+                <w:color w:val="FF0000"/>
+                <w:sz w:val="32"/>
+                <w:szCs w:val="32"/>
+                <w:lang w:val="it-IT"/>
+              </w:rPr>
+              <w:tab/>
+            </w:r>
+            <w:r>
+              <w:rPr>
+                <w:rFonts w:cs="BRH Devanagari Extra"/>
+                <w:color w:val="FF0000"/>
+                <w:szCs w:val="32"/>
+                <w:lang w:val="it-IT"/>
+              </w:rPr>
+              <w:t>1</w:t>
+            </w:r>
+            <w:r>
+              <w:rPr>
+                <w:rFonts w:ascii="BRH Devanagari Extra" w:hAnsi="BRH Devanagari Extra" w:cs="BRH Devanagari Extra"/>
+                <w:color w:val="FF0000"/>
+                <w:sz w:val="32"/>
+                <w:szCs w:val="32"/>
+                <w:lang w:val="it-IT"/>
+              </w:rPr>
+              <w:t>.</w:t>
+            </w:r>
+            <w:r>
+              <w:rPr>
+                <w:rFonts w:cs="BRH Devanagari Extra"/>
+                <w:color w:val="FF0000"/>
+                <w:szCs w:val="32"/>
+                <w:lang w:val="it-IT"/>
+              </w:rPr>
+              <w:t>4</w:t>
+            </w:r>
+            <w:r>
+              <w:rPr>
+                <w:rFonts w:ascii="BRH Devanagari Extra" w:hAnsi="BRH Devanagari Extra" w:cs="BRH Devanagari Extra"/>
+                <w:color w:val="FF0000"/>
+                <w:sz w:val="32"/>
+                <w:szCs w:val="32"/>
+                <w:lang w:val="it-IT"/>
+              </w:rPr>
+              <w:t>.</w:t>
+            </w:r>
+            <w:r>
+              <w:rPr>
+                <w:rFonts w:cs="BRH Devanagari Extra"/>
+                <w:color w:val="FF0000"/>
+                <w:szCs w:val="32"/>
+                <w:lang w:val="it-IT"/>
+              </w:rPr>
+              <w:t>21</w:t>
+            </w:r>
+            <w:r>
+              <w:rPr>
+                <w:rFonts w:ascii="BRH Devanagari Extra" w:hAnsi="BRH Devanagari Extra" w:cs="BRH Devanagari Extra"/>
+                <w:color w:val="FF0000"/>
+                <w:sz w:val="32"/>
+                <w:szCs w:val="32"/>
+                <w:lang w:val="it-IT"/>
+              </w:rPr>
+              <w:t>.</w:t>
+            </w:r>
+            <w:r>
+              <w:rPr>
+                <w:rFonts w:cs="BRH Devanagari Extra"/>
+                <w:color w:val="FF0000"/>
+                <w:szCs w:val="32"/>
+                <w:lang w:val="it-IT"/>
+              </w:rPr>
+              <w:t>1</w:t>
+            </w:r>
+            <w:r>
+              <w:rPr>
+                <w:rFonts w:ascii="BRH Devanagari Extra" w:hAnsi="BRH Devanagari Extra" w:cs="BRH Devanagari Extra"/>
+                <w:color w:val="FF0000"/>
+                <w:sz w:val="32"/>
+                <w:szCs w:val="32"/>
+                <w:lang w:val="it-IT"/>
+              </w:rPr>
+              <w:t>(</w:t>
+            </w:r>
+            <w:r>
+              <w:rPr>
+                <w:rFonts w:cs="BRH Devanagari Extra"/>
+                <w:color w:val="FF0000"/>
+                <w:szCs w:val="32"/>
+                <w:lang w:val="it-IT"/>
+              </w:rPr>
+              <w:t>17</w:t>
+            </w:r>
+            <w:r>
+              <w:rPr>
+                <w:rFonts w:ascii="BRH Devanagari Extra" w:hAnsi="BRH Devanagari Extra" w:cs="BRH Devanagari Extra"/>
+                <w:color w:val="FF0000"/>
+                <w:sz w:val="32"/>
+                <w:szCs w:val="32"/>
+                <w:lang w:val="it-IT"/>
+              </w:rPr>
+              <w:t>)-  pÉÔ</w:t>
+            </w:r>
+            <w:r>
+              <w:rPr>
+                <w:rFonts w:ascii="BRH Malayalam Extra" w:hAnsi="BRH Malayalam Extra" w:cs="BRH Devanagari Extra"/>
+                <w:color w:val="FF0000"/>
+                <w:szCs w:val="32"/>
+                <w:lang w:val="it-IT"/>
+              </w:rPr>
+              <w:t>–</w:t>
+            </w:r>
+            <w:r>
+              <w:rPr>
+                <w:rFonts w:ascii="BRH Devanagari Extra" w:hAnsi="BRH Devanagari Extra" w:cs="BRH Devanagari Extra"/>
+                <w:color w:val="FF0000"/>
+                <w:sz w:val="32"/>
+                <w:szCs w:val="32"/>
+                <w:lang w:val="it-IT"/>
+              </w:rPr>
+              <w:t>iÉç ||</w:t>
+            </w:r>
+          </w:p>
+          <w:p>
+            <w:pPr>
+              <w:widowControl w:val="0"/>
+              <w:autoSpaceDE w:val="0"/>
+              <w:autoSpaceDN w:val="0"/>
+              <w:adjustRightInd w:val="0"/>
+              <w:spacing w:before="0" w:line="240" w:lineRule="auto"/>
+              <w:rPr>
+                <w:rFonts w:cs="BRH Malayalam Extra"/>
+                <w:color w:val="FF0000"/>
+                <w:szCs w:val="40"/>
+                <w:lang w:val="it-IT"/>
+              </w:rPr>
+            </w:pPr>
+            <w:r>
+              <w:rPr>
+                <w:rFonts w:ascii="BRH Devanagari Extra" w:hAnsi="BRH Devanagari Extra" w:cs="BRH Devanagari Extra"/>
+                <w:color w:val="FF0000"/>
+                <w:sz w:val="32"/>
+                <w:szCs w:val="32"/>
+                <w:highlight w:val="yellow"/>
+                <w:lang w:val="it-IT"/>
+              </w:rPr>
+              <w:t>pÉÑ</w:t>
+            </w:r>
+            <w:r>
+              <w:rPr>
+                <w:rFonts w:ascii="BRH Malayalam Extra" w:hAnsi="BRH Malayalam Extra" w:cs="BRH Devanagari Extra"/>
+                <w:color w:val="FF0000"/>
+                <w:szCs w:val="32"/>
+                <w:highlight w:val="yellow"/>
+                <w:lang w:val="it-IT"/>
+              </w:rPr>
+              <w:t>–</w:t>
+            </w:r>
+            <w:r>
+              <w:rPr>
+                <w:rFonts w:ascii="BRH Devanagari Extra" w:hAnsi="BRH Devanagari Extra" w:cs="BRH Devanagari Extra"/>
+                <w:color w:val="FF0000"/>
+                <w:sz w:val="32"/>
+                <w:szCs w:val="32"/>
+                <w:lang w:val="it-IT"/>
+              </w:rPr>
+              <w:t xml:space="preserve">ÌSÌiÉþ pÉÔiÉç | </w:t>
+            </w:r>
+          </w:p>
+        </w:tc>
+        <w:tc>
+          <w:tcPr>
+            <w:tcW w:w="7372" w:type="dxa"/>
+          </w:tcPr>
+          <w:p>
+            <w:pPr>
+              <w:widowControl w:val="0"/>
+              <w:autoSpaceDE w:val="0"/>
+              <w:autoSpaceDN w:val="0"/>
+              <w:adjustRightInd w:val="0"/>
+              <w:spacing w:before="0" w:line="240" w:lineRule="auto"/>
+              <w:rPr>
+                <w:rFonts w:ascii="BRH Devanagari Extra" w:hAnsi="BRH Devanagari Extra" w:cs="BRH Devanagari Extra"/>
+                <w:color w:val="FF0000"/>
+                <w:sz w:val="32"/>
+                <w:szCs w:val="32"/>
+                <w:lang w:val="it-IT"/>
+              </w:rPr>
+            </w:pPr>
+            <w:r>
+              <w:rPr>
+                <w:rFonts w:cs="BRH Devanagari Extra"/>
+                <w:color w:val="FF0000"/>
+                <w:szCs w:val="32"/>
+                <w:lang w:val="it-IT"/>
+              </w:rPr>
+              <w:t>23</w:t>
+            </w:r>
+            <w:r>
+              <w:rPr>
+                <w:rFonts w:ascii="BRH Devanagari Extra" w:hAnsi="BRH Devanagari Extra" w:cs="BRH Devanagari Extra"/>
+                <w:color w:val="FF0000"/>
+                <w:sz w:val="32"/>
+                <w:szCs w:val="32"/>
+                <w:lang w:val="it-IT"/>
+              </w:rPr>
+              <w:t>)</w:t>
+            </w:r>
+            <w:r>
+              <w:rPr>
+                <w:rFonts w:ascii="BRH Devanagari Extra" w:hAnsi="BRH Devanagari Extra" w:cs="BRH Devanagari Extra"/>
+                <w:color w:val="FF0000"/>
+                <w:sz w:val="32"/>
+                <w:szCs w:val="32"/>
+                <w:lang w:val="it-IT"/>
+              </w:rPr>
+              <w:tab/>
+            </w:r>
+            <w:r>
+              <w:rPr>
+                <w:rFonts w:cs="BRH Devanagari Extra"/>
+                <w:color w:val="FF0000"/>
+                <w:szCs w:val="32"/>
+                <w:lang w:val="it-IT"/>
+              </w:rPr>
+              <w:t>1</w:t>
+            </w:r>
+            <w:r>
+              <w:rPr>
+                <w:rFonts w:ascii="BRH Devanagari Extra" w:hAnsi="BRH Devanagari Extra" w:cs="BRH Devanagari Extra"/>
+                <w:color w:val="FF0000"/>
+                <w:sz w:val="32"/>
+                <w:szCs w:val="32"/>
+                <w:lang w:val="it-IT"/>
+              </w:rPr>
+              <w:t>.</w:t>
+            </w:r>
+            <w:r>
+              <w:rPr>
+                <w:rFonts w:cs="BRH Devanagari Extra"/>
+                <w:color w:val="FF0000"/>
+                <w:szCs w:val="32"/>
+                <w:lang w:val="it-IT"/>
+              </w:rPr>
+              <w:t>4</w:t>
+            </w:r>
+            <w:r>
+              <w:rPr>
+                <w:rFonts w:ascii="BRH Devanagari Extra" w:hAnsi="BRH Devanagari Extra" w:cs="BRH Devanagari Extra"/>
+                <w:color w:val="FF0000"/>
+                <w:sz w:val="32"/>
+                <w:szCs w:val="32"/>
+                <w:lang w:val="it-IT"/>
+              </w:rPr>
+              <w:t>.</w:t>
+            </w:r>
+            <w:r>
+              <w:rPr>
+                <w:rFonts w:cs="BRH Devanagari Extra"/>
+                <w:color w:val="FF0000"/>
+                <w:szCs w:val="32"/>
+                <w:lang w:val="it-IT"/>
+              </w:rPr>
+              <w:t>21</w:t>
+            </w:r>
+            <w:r>
+              <w:rPr>
+                <w:rFonts w:ascii="BRH Devanagari Extra" w:hAnsi="BRH Devanagari Extra" w:cs="BRH Devanagari Extra"/>
+                <w:color w:val="FF0000"/>
+                <w:sz w:val="32"/>
+                <w:szCs w:val="32"/>
+                <w:lang w:val="it-IT"/>
+              </w:rPr>
+              <w:t>.</w:t>
+            </w:r>
+            <w:r>
+              <w:rPr>
+                <w:rFonts w:cs="BRH Devanagari Extra"/>
+                <w:color w:val="FF0000"/>
+                <w:szCs w:val="32"/>
+                <w:lang w:val="it-IT"/>
+              </w:rPr>
+              <w:t>1</w:t>
+            </w:r>
+            <w:r>
+              <w:rPr>
+                <w:rFonts w:ascii="BRH Devanagari Extra" w:hAnsi="BRH Devanagari Extra" w:cs="BRH Devanagari Extra"/>
+                <w:color w:val="FF0000"/>
+                <w:sz w:val="32"/>
+                <w:szCs w:val="32"/>
+                <w:lang w:val="it-IT"/>
+              </w:rPr>
+              <w:t>(</w:t>
+            </w:r>
+            <w:r>
+              <w:rPr>
+                <w:rFonts w:cs="BRH Devanagari Extra"/>
+                <w:color w:val="FF0000"/>
+                <w:szCs w:val="32"/>
+                <w:lang w:val="it-IT"/>
+              </w:rPr>
+              <w:t>17</w:t>
+            </w:r>
+            <w:r>
+              <w:rPr>
+                <w:rFonts w:ascii="BRH Devanagari Extra" w:hAnsi="BRH Devanagari Extra" w:cs="BRH Devanagari Extra"/>
+                <w:color w:val="FF0000"/>
+                <w:sz w:val="32"/>
+                <w:szCs w:val="32"/>
+                <w:lang w:val="it-IT"/>
+              </w:rPr>
+              <w:t>)-  pÉÔ</w:t>
+            </w:r>
+            <w:r>
+              <w:rPr>
+                <w:rFonts w:ascii="BRH Malayalam Extra" w:hAnsi="BRH Malayalam Extra" w:cs="BRH Devanagari Extra"/>
+                <w:color w:val="FF0000"/>
+                <w:szCs w:val="32"/>
+                <w:lang w:val="it-IT"/>
+              </w:rPr>
+              <w:t>–</w:t>
+            </w:r>
+            <w:r>
+              <w:rPr>
+                <w:rFonts w:ascii="BRH Devanagari Extra" w:hAnsi="BRH Devanagari Extra" w:cs="BRH Devanagari Extra"/>
+                <w:color w:val="FF0000"/>
+                <w:sz w:val="32"/>
+                <w:szCs w:val="32"/>
+                <w:lang w:val="it-IT"/>
+              </w:rPr>
+              <w:t>iÉç ||</w:t>
+            </w:r>
+          </w:p>
+          <w:p>
+            <w:pPr>
+              <w:widowControl w:val="0"/>
+              <w:autoSpaceDE w:val="0"/>
+              <w:autoSpaceDN w:val="0"/>
+              <w:adjustRightInd w:val="0"/>
+              <w:spacing w:before="0" w:line="240" w:lineRule="auto"/>
+              <w:rPr>
+                <w:rFonts w:cs="BRH Malayalam Extra"/>
+                <w:color w:val="FF0000"/>
+                <w:szCs w:val="40"/>
+                <w:lang w:val="it-IT"/>
+              </w:rPr>
+            </w:pPr>
+            <w:r>
+              <w:rPr>
+                <w:rFonts w:ascii="BRH Devanagari Extra" w:hAnsi="BRH Devanagari Extra" w:cs="BRH Devanagari Extra"/>
+                <w:color w:val="FF0000"/>
+                <w:sz w:val="32"/>
+                <w:szCs w:val="32"/>
+                <w:highlight w:val="green"/>
+                <w:lang w:val="it-IT"/>
+              </w:rPr>
+              <w:t>pÉÔ</w:t>
+            </w:r>
+            <w:r>
+              <w:rPr>
+                <w:rFonts w:ascii="BRH Malayalam Extra" w:hAnsi="BRH Malayalam Extra" w:cs="BRH Devanagari Extra"/>
+                <w:color w:val="FF0000"/>
+                <w:szCs w:val="32"/>
+                <w:highlight w:val="green"/>
+                <w:lang w:val="it-IT"/>
+              </w:rPr>
+              <w:t>–</w:t>
+            </w:r>
+            <w:r>
+              <w:rPr>
+                <w:rFonts w:ascii="BRH Devanagari Extra" w:hAnsi="BRH Devanagari Extra" w:cs="BRH Devanagari Extra"/>
+                <w:color w:val="FF0000"/>
+                <w:sz w:val="32"/>
+                <w:szCs w:val="32"/>
+                <w:lang w:val="it-IT"/>
+              </w:rPr>
+              <w:t xml:space="preserve">ÌSÌiÉþ pÉÔiÉç | </w:t>
+            </w:r>
+            <w:r>
+              <w:rPr>
+                <w:rFonts w:ascii="BRH Malayalam Extra" w:hAnsi="BRH Malayalam Extra" w:cs="BRH Malayalam Extra"/>
+                <w:color w:val="FF0000"/>
+                <w:sz w:val="32"/>
+                <w:szCs w:val="40"/>
+                <w:lang w:val="it-IT"/>
+              </w:rPr>
+              <w:t xml:space="preserve"> </w:t>
+            </w:r>
+            <w:r>
+              <w:rPr>
+                <w:rFonts w:cs="Arial"/>
+                <w:color w:val="FF0000"/>
+                <w:sz w:val="32"/>
+                <w:szCs w:val="40"/>
+                <w:lang w:val="it-IT"/>
+              </w:rPr>
+              <w:t>(it is deergham)</w:t>
             </w:r>
           </w:p>
         </w:tc>
@@ -5205,7 +7549,7 @@
         </w:tc>
         <w:tc>
           <w:tcPr>
-            <w:tcW w:w="7371" w:type="dxa"/>
+            <w:tcW w:w="7372" w:type="dxa"/>
           </w:tcPr>
           <w:p>
             <w:pPr>
@@ -6807,6 +9151,451 @@
                 <w:lang w:bidi="ta-IN"/>
               </w:rPr>
               <w:t xml:space="preserve">| </w:t>
+            </w:r>
+          </w:p>
+        </w:tc>
+      </w:tr>
+      <w:tr>
+        <w:trPr>
+          <w:trHeight w:val="1032"/>
+        </w:trPr>
+        <w:tc>
+          <w:tcPr>
+            <w:tcW w:w="7024" w:type="dxa"/>
+          </w:tcPr>
+          <w:p>
+            <w:pPr>
+              <w:widowControl w:val="0"/>
+              <w:autoSpaceDE w:val="0"/>
+              <w:autoSpaceDN w:val="0"/>
+              <w:adjustRightInd w:val="0"/>
+              <w:spacing w:before="0" w:line="240" w:lineRule="auto"/>
+              <w:rPr>
+                <w:rFonts w:ascii="BRH Devanagari Extra" w:hAnsi="BRH Devanagari Extra" w:cs="BRH Devanagari Extra"/>
+                <w:color w:val="FF0000"/>
+                <w:sz w:val="32"/>
+                <w:szCs w:val="32"/>
+                <w:lang w:val="it-IT"/>
+              </w:rPr>
+            </w:pPr>
+            <w:r>
+              <w:rPr>
+                <w:rFonts w:cs="BRH Devanagari Extra"/>
+                <w:color w:val="FF0000"/>
+                <w:szCs w:val="32"/>
+                <w:lang w:val="it-IT"/>
+              </w:rPr>
+              <w:t>64</w:t>
+            </w:r>
+            <w:r>
+              <w:rPr>
+                <w:rFonts w:ascii="BRH Devanagari Extra" w:hAnsi="BRH Devanagari Extra" w:cs="BRH Devanagari Extra"/>
+                <w:color w:val="FF0000"/>
+                <w:sz w:val="32"/>
+                <w:szCs w:val="32"/>
+                <w:lang w:val="it-IT"/>
+              </w:rPr>
+              <w:t>)</w:t>
+            </w:r>
+            <w:r>
+              <w:rPr>
+                <w:rFonts w:ascii="BRH Devanagari Extra" w:hAnsi="BRH Devanagari Extra" w:cs="BRH Devanagari Extra"/>
+                <w:color w:val="FF0000"/>
+                <w:sz w:val="32"/>
+                <w:szCs w:val="32"/>
+                <w:lang w:val="it-IT"/>
+              </w:rPr>
+              <w:tab/>
+            </w:r>
+            <w:r>
+              <w:rPr>
+                <w:rFonts w:cs="BRH Devanagari Extra"/>
+                <w:color w:val="FF0000"/>
+                <w:szCs w:val="32"/>
+                <w:lang w:val="it-IT"/>
+              </w:rPr>
+              <w:t>1</w:t>
+            </w:r>
+            <w:r>
+              <w:rPr>
+                <w:rFonts w:ascii="BRH Devanagari Extra" w:hAnsi="BRH Devanagari Extra" w:cs="BRH Devanagari Extra"/>
+                <w:color w:val="FF0000"/>
+                <w:sz w:val="32"/>
+                <w:szCs w:val="32"/>
+                <w:lang w:val="it-IT"/>
+              </w:rPr>
+              <w:t>.</w:t>
+            </w:r>
+            <w:r>
+              <w:rPr>
+                <w:rFonts w:cs="BRH Devanagari Extra"/>
+                <w:color w:val="FF0000"/>
+                <w:szCs w:val="32"/>
+                <w:lang w:val="it-IT"/>
+              </w:rPr>
+              <w:t>4</w:t>
+            </w:r>
+            <w:r>
+              <w:rPr>
+                <w:rFonts w:ascii="BRH Devanagari Extra" w:hAnsi="BRH Devanagari Extra" w:cs="BRH Devanagari Extra"/>
+                <w:color w:val="FF0000"/>
+                <w:sz w:val="32"/>
+                <w:szCs w:val="32"/>
+                <w:lang w:val="it-IT"/>
+              </w:rPr>
+              <w:t>.</w:t>
+            </w:r>
+            <w:r>
+              <w:rPr>
+                <w:rFonts w:cs="BRH Devanagari Extra"/>
+                <w:color w:val="FF0000"/>
+                <w:szCs w:val="32"/>
+                <w:lang w:val="it-IT"/>
+              </w:rPr>
+              <w:t>22</w:t>
+            </w:r>
+            <w:r>
+              <w:rPr>
+                <w:rFonts w:ascii="BRH Devanagari Extra" w:hAnsi="BRH Devanagari Extra" w:cs="BRH Devanagari Extra"/>
+                <w:color w:val="FF0000"/>
+                <w:sz w:val="32"/>
+                <w:szCs w:val="32"/>
+                <w:lang w:val="it-IT"/>
+              </w:rPr>
+              <w:t>.</w:t>
+            </w:r>
+            <w:r>
+              <w:rPr>
+                <w:rFonts w:cs="BRH Devanagari Extra"/>
+                <w:color w:val="FF0000"/>
+                <w:szCs w:val="32"/>
+                <w:lang w:val="it-IT"/>
+              </w:rPr>
+              <w:t>1</w:t>
+            </w:r>
+            <w:r>
+              <w:rPr>
+                <w:rFonts w:ascii="BRH Devanagari Extra" w:hAnsi="BRH Devanagari Extra" w:cs="BRH Devanagari Extra"/>
+                <w:color w:val="FF0000"/>
+                <w:sz w:val="32"/>
+                <w:szCs w:val="32"/>
+                <w:lang w:val="it-IT"/>
+              </w:rPr>
+              <w:t>(</w:t>
+            </w:r>
+            <w:r>
+              <w:rPr>
+                <w:rFonts w:cs="BRH Devanagari Extra"/>
+                <w:color w:val="FF0000"/>
+                <w:szCs w:val="32"/>
+                <w:lang w:val="it-IT"/>
+              </w:rPr>
+              <w:t>58</w:t>
+            </w:r>
+            <w:r>
+              <w:rPr>
+                <w:rFonts w:ascii="BRH Devanagari Extra" w:hAnsi="BRH Devanagari Extra" w:cs="BRH Devanagari Extra"/>
+                <w:color w:val="FF0000"/>
+                <w:sz w:val="32"/>
+                <w:szCs w:val="32"/>
+                <w:lang w:val="it-IT"/>
+              </w:rPr>
+              <w:t>)-  AxÉþiÉç ||</w:t>
+            </w:r>
+          </w:p>
+          <w:p>
+            <w:pPr>
+              <w:widowControl w:val="0"/>
+              <w:autoSpaceDE w:val="0"/>
+              <w:autoSpaceDN w:val="0"/>
+              <w:adjustRightInd w:val="0"/>
+              <w:spacing w:before="0" w:after="120" w:line="240" w:lineRule="auto"/>
+              <w:rPr>
+                <w:rFonts w:cs="BRH Malayalam Extra"/>
+                <w:color w:val="FF0000"/>
+                <w:szCs w:val="40"/>
+              </w:rPr>
+            </w:pPr>
+            <w:r>
+              <w:rPr>
+                <w:rFonts w:ascii="BRH Devanagari Extra" w:hAnsi="BRH Devanagari Extra" w:cs="BRH Devanagari Extra"/>
+                <w:color w:val="FF0000"/>
+                <w:sz w:val="32"/>
+                <w:szCs w:val="32"/>
+                <w:lang w:val="it-IT"/>
+              </w:rPr>
+              <w:t>AxÉ</w:t>
+            </w:r>
+            <w:r>
+              <w:rPr>
+                <w:rFonts w:ascii="BRH Malayalam Extra" w:hAnsi="BRH Malayalam Extra" w:cs="BRH Devanagari Extra"/>
+                <w:color w:val="FF0000"/>
+                <w:szCs w:val="32"/>
+                <w:lang w:val="it-IT"/>
+              </w:rPr>
+              <w:t>–</w:t>
+            </w:r>
+            <w:r>
+              <w:rPr>
+                <w:rFonts w:ascii="BRH Devanagari Extra" w:hAnsi="BRH Devanagari Extra" w:cs="BRH Devanagari Extra"/>
+                <w:color w:val="FF0000"/>
+                <w:sz w:val="32"/>
+                <w:szCs w:val="32"/>
+                <w:lang w:val="it-IT"/>
+              </w:rPr>
+              <w:t>ÌS</w:t>
+            </w:r>
+            <w:r>
+              <w:rPr>
+                <w:rFonts w:ascii="BRH Devanagari Extra" w:hAnsi="BRH Devanagari Extra" w:cs="BRH Devanagari Extra"/>
+                <w:color w:val="FF0000"/>
+                <w:sz w:val="32"/>
+                <w:szCs w:val="32"/>
+                <w:highlight w:val="yellow"/>
+                <w:lang w:val="it-IT"/>
+              </w:rPr>
+              <w:t>r</w:t>
+            </w:r>
+            <w:r>
+              <w:rPr>
+                <w:rFonts w:ascii="BRH Devanagari Extra" w:hAnsi="BRH Devanagari Extra" w:cs="BRH Devanagari Extra"/>
+                <w:color w:val="FF0000"/>
+                <w:sz w:val="32"/>
+                <w:szCs w:val="32"/>
+                <w:lang w:val="it-IT"/>
+              </w:rPr>
+              <w:t xml:space="preserve">ÉxÉþiÉç | </w:t>
+            </w:r>
+          </w:p>
+        </w:tc>
+        <w:tc>
+          <w:tcPr>
+            <w:tcW w:w="7372" w:type="dxa"/>
+          </w:tcPr>
+          <w:p>
+            <w:pPr>
+              <w:widowControl w:val="0"/>
+              <w:autoSpaceDE w:val="0"/>
+              <w:autoSpaceDN w:val="0"/>
+              <w:adjustRightInd w:val="0"/>
+              <w:spacing w:before="0" w:line="240" w:lineRule="auto"/>
+              <w:rPr>
+                <w:rFonts w:ascii="BRH Devanagari Extra" w:hAnsi="BRH Devanagari Extra" w:cs="BRH Devanagari Extra"/>
+                <w:color w:val="FF0000"/>
+                <w:sz w:val="32"/>
+                <w:szCs w:val="32"/>
+                <w:lang w:val="it-IT"/>
+              </w:rPr>
+            </w:pPr>
+            <w:r>
+              <w:rPr>
+                <w:rFonts w:cs="BRH Devanagari Extra"/>
+                <w:color w:val="FF0000"/>
+                <w:szCs w:val="32"/>
+                <w:lang w:val="it-IT"/>
+              </w:rPr>
+              <w:t>64</w:t>
+            </w:r>
+            <w:r>
+              <w:rPr>
+                <w:rFonts w:ascii="BRH Devanagari Extra" w:hAnsi="BRH Devanagari Extra" w:cs="BRH Devanagari Extra"/>
+                <w:color w:val="FF0000"/>
+                <w:sz w:val="32"/>
+                <w:szCs w:val="32"/>
+                <w:lang w:val="it-IT"/>
+              </w:rPr>
+              <w:t>)</w:t>
+            </w:r>
+            <w:r>
+              <w:rPr>
+                <w:rFonts w:ascii="BRH Devanagari Extra" w:hAnsi="BRH Devanagari Extra" w:cs="BRH Devanagari Extra"/>
+                <w:color w:val="FF0000"/>
+                <w:sz w:val="32"/>
+                <w:szCs w:val="32"/>
+                <w:lang w:val="it-IT"/>
+              </w:rPr>
+              <w:tab/>
+            </w:r>
+            <w:r>
+              <w:rPr>
+                <w:rFonts w:cs="BRH Devanagari Extra"/>
+                <w:color w:val="FF0000"/>
+                <w:szCs w:val="32"/>
+                <w:lang w:val="it-IT"/>
+              </w:rPr>
+              <w:t>1</w:t>
+            </w:r>
+            <w:r>
+              <w:rPr>
+                <w:rFonts w:ascii="BRH Devanagari Extra" w:hAnsi="BRH Devanagari Extra" w:cs="BRH Devanagari Extra"/>
+                <w:color w:val="FF0000"/>
+                <w:sz w:val="32"/>
+                <w:szCs w:val="32"/>
+                <w:lang w:val="it-IT"/>
+              </w:rPr>
+              <w:t>.</w:t>
+            </w:r>
+            <w:r>
+              <w:rPr>
+                <w:rFonts w:cs="BRH Devanagari Extra"/>
+                <w:color w:val="FF0000"/>
+                <w:szCs w:val="32"/>
+                <w:lang w:val="it-IT"/>
+              </w:rPr>
+              <w:t>4</w:t>
+            </w:r>
+            <w:r>
+              <w:rPr>
+                <w:rFonts w:ascii="BRH Devanagari Extra" w:hAnsi="BRH Devanagari Extra" w:cs="BRH Devanagari Extra"/>
+                <w:color w:val="FF0000"/>
+                <w:sz w:val="32"/>
+                <w:szCs w:val="32"/>
+                <w:lang w:val="it-IT"/>
+              </w:rPr>
+              <w:t>.</w:t>
+            </w:r>
+            <w:r>
+              <w:rPr>
+                <w:rFonts w:cs="BRH Devanagari Extra"/>
+                <w:color w:val="FF0000"/>
+                <w:szCs w:val="32"/>
+                <w:lang w:val="it-IT"/>
+              </w:rPr>
+              <w:t>22</w:t>
+            </w:r>
+            <w:r>
+              <w:rPr>
+                <w:rFonts w:ascii="BRH Devanagari Extra" w:hAnsi="BRH Devanagari Extra" w:cs="BRH Devanagari Extra"/>
+                <w:color w:val="FF0000"/>
+                <w:sz w:val="32"/>
+                <w:szCs w:val="32"/>
+                <w:lang w:val="it-IT"/>
+              </w:rPr>
+              <w:t>.</w:t>
+            </w:r>
+            <w:r>
+              <w:rPr>
+                <w:rFonts w:cs="BRH Devanagari Extra"/>
+                <w:color w:val="FF0000"/>
+                <w:szCs w:val="32"/>
+                <w:lang w:val="it-IT"/>
+              </w:rPr>
+              <w:t>1</w:t>
+            </w:r>
+            <w:r>
+              <w:rPr>
+                <w:rFonts w:ascii="BRH Devanagari Extra" w:hAnsi="BRH Devanagari Extra" w:cs="BRH Devanagari Extra"/>
+                <w:color w:val="FF0000"/>
+                <w:sz w:val="32"/>
+                <w:szCs w:val="32"/>
+                <w:lang w:val="it-IT"/>
+              </w:rPr>
+              <w:t>(</w:t>
+            </w:r>
+            <w:r>
+              <w:rPr>
+                <w:rFonts w:cs="BRH Devanagari Extra"/>
+                <w:color w:val="FF0000"/>
+                <w:szCs w:val="32"/>
+                <w:lang w:val="it-IT"/>
+              </w:rPr>
+              <w:t>58</w:t>
+            </w:r>
+            <w:r>
+              <w:rPr>
+                <w:rFonts w:ascii="BRH Devanagari Extra" w:hAnsi="BRH Devanagari Extra" w:cs="BRH Devanagari Extra"/>
+                <w:color w:val="FF0000"/>
+                <w:sz w:val="32"/>
+                <w:szCs w:val="32"/>
+                <w:lang w:val="it-IT"/>
+              </w:rPr>
+              <w:t>)-  AxÉ</w:t>
+            </w:r>
+            <w:bookmarkStart w:id="1" w:name="_Hlk127028508"/>
+            <w:r>
+              <w:rPr>
+                <w:rFonts w:ascii="BRH Devanagari Extra" w:hAnsi="BRH Devanagari Extra" w:cs="BRH Devanagari Extra"/>
+                <w:color w:val="FF0000"/>
+                <w:sz w:val="32"/>
+                <w:szCs w:val="32"/>
+                <w:lang w:val="it-IT"/>
+              </w:rPr>
+              <w:t>þi</w:t>
+            </w:r>
+            <w:bookmarkEnd w:id="1"/>
+            <w:r>
+              <w:rPr>
+                <w:rFonts w:ascii="BRH Devanagari Extra" w:hAnsi="BRH Devanagari Extra" w:cs="BRH Devanagari Extra"/>
+                <w:color w:val="FF0000"/>
+                <w:sz w:val="32"/>
+                <w:szCs w:val="32"/>
+                <w:lang w:val="it-IT"/>
+              </w:rPr>
+              <w:t>Éç ||</w:t>
+            </w:r>
+          </w:p>
+          <w:p>
+            <w:pPr>
+              <w:widowControl w:val="0"/>
+              <w:autoSpaceDE w:val="0"/>
+              <w:autoSpaceDN w:val="0"/>
+              <w:adjustRightInd w:val="0"/>
+              <w:spacing w:before="0" w:line="240" w:lineRule="auto"/>
+              <w:rPr>
+                <w:rFonts w:cs="BRH Malayalam Extra"/>
+                <w:color w:val="FF0000"/>
+                <w:szCs w:val="40"/>
+              </w:rPr>
+            </w:pPr>
+            <w:r>
+              <w:rPr>
+                <w:rFonts w:ascii="BRH Devanagari Extra" w:hAnsi="BRH Devanagari Extra" w:cs="BRH Devanagari Extra"/>
+                <w:color w:val="FF0000"/>
+                <w:sz w:val="32"/>
+                <w:szCs w:val="32"/>
+                <w:lang w:val="it-IT"/>
+              </w:rPr>
+              <w:t>AxÉ</w:t>
+            </w:r>
+            <w:r>
+              <w:rPr>
+                <w:rFonts w:ascii="BRH Malayalam Extra" w:hAnsi="BRH Malayalam Extra" w:cs="BRH Devanagari Extra"/>
+                <w:color w:val="FF0000"/>
+                <w:szCs w:val="32"/>
+                <w:lang w:val="it-IT"/>
+              </w:rPr>
+              <w:t>–</w:t>
+            </w:r>
+            <w:r>
+              <w:rPr>
+                <w:rFonts w:ascii="BRH Devanagari Extra" w:hAnsi="BRH Devanagari Extra" w:cs="BRH Devanagari Extra"/>
+                <w:color w:val="FF0000"/>
+                <w:sz w:val="32"/>
+                <w:szCs w:val="32"/>
+                <w:lang w:val="it-IT"/>
+              </w:rPr>
+              <w:t>ÌS</w:t>
+            </w:r>
+            <w:r>
+              <w:rPr>
+                <w:rFonts w:ascii="BRH Devanagari Extra" w:hAnsi="BRH Devanagari Extra" w:cs="BRH Devanagari Extra"/>
+                <w:color w:val="FF0000"/>
+                <w:sz w:val="32"/>
+                <w:szCs w:val="32"/>
+                <w:highlight w:val="green"/>
+                <w:lang w:val="it-IT"/>
+              </w:rPr>
+              <w:t>ir</w:t>
+            </w:r>
+            <w:r>
+              <w:rPr>
+                <w:rFonts w:ascii="BRH Devanagari Extra" w:hAnsi="BRH Devanagari Extra" w:cs="BRH Devanagari Extra"/>
+                <w:color w:val="FF0000"/>
+                <w:sz w:val="32"/>
+                <w:szCs w:val="32"/>
+                <w:lang w:val="it-IT"/>
+              </w:rPr>
+              <w:t xml:space="preserve">ÉxÉþiÉç | </w:t>
             </w:r>
           </w:p>
         </w:tc>
@@ -7186,7 +9975,7 @@
         </w:tc>
         <w:tc>
           <w:tcPr>
-            <w:tcW w:w="7371" w:type="dxa"/>
+            <w:tcW w:w="7372" w:type="dxa"/>
           </w:tcPr>
           <w:p>
             <w:pPr>
@@ -7208,6 +9997,7 @@
                 <w:cs/>
                 <w:lang w:bidi="ta-IN"/>
               </w:rPr>
+              <w:lastRenderedPageBreak/>
               <w:t>28</w:t>
             </w:r>
             <w:r>
@@ -7904,7 +10694,7 @@
         </w:tc>
         <w:tc>
           <w:tcPr>
-            <w:tcW w:w="7371" w:type="dxa"/>
+            <w:tcW w:w="7372" w:type="dxa"/>
             <w:tcBorders>
               <w:top w:val="single" w:sz="4" w:space="0" w:color="000000"/>
               <w:left w:val="single" w:sz="4" w:space="0" w:color="000000"/>
@@ -8032,7 +10822,17 @@
                 <w:sz w:val="32"/>
                 <w:szCs w:val="32"/>
               </w:rPr>
-              <w:t xml:space="preserve">)-  </w:t>
+              <w:t>)</w:t>
+            </w:r>
+            <w:proofErr w:type="gramStart"/>
+            <w:r>
+              <w:rPr>
+                <w:rFonts w:ascii="BRH Devanagari Extra" w:hAnsi="BRH Devanagari Extra" w:cs="BRH Devanagari Extra"/>
+                <w:color w:val="000000"/>
+                <w:sz w:val="32"/>
+                <w:szCs w:val="32"/>
+              </w:rPr>
+              <w:t xml:space="preserve">-  </w:t>
             </w:r>
             <w:r>
               <w:rPr>
@@ -8043,6 +10843,7 @@
               </w:rPr>
               <w:t>ஸ</w:t>
             </w:r>
+            <w:proofErr w:type="gramEnd"/>
             <w:r>
               <w:rPr>
                 <w:rFonts w:ascii="BRH Tamil Tab Extra" w:hAnsi="BRH Tamil Tab Extra" w:cs="Latha"/>
@@ -10345,7 +13146,7 @@
         </w:tc>
         <w:tc>
           <w:tcPr>
-            <w:tcW w:w="7371" w:type="dxa"/>
+            <w:tcW w:w="7372" w:type="dxa"/>
             <w:tcBorders>
               <w:top w:val="single" w:sz="4" w:space="0" w:color="000000"/>
               <w:left w:val="single" w:sz="4" w:space="0" w:color="000000"/>
@@ -10373,6 +13174,7 @@
                 <w:cs/>
                 <w:lang w:bidi="ta-IN"/>
               </w:rPr>
+              <w:lastRenderedPageBreak/>
               <w:t>12)</w:t>
             </w:r>
             <w:r>
@@ -11263,6 +14065,7 @@
               </w:rPr>
               <w:t>)</w:t>
             </w:r>
+            <w:proofErr w:type="gramStart"/>
             <w:r>
               <w:rPr>
                 <w:rFonts w:ascii="Latha" w:hAnsi="Latha" w:cs="Latha"/>
@@ -11290,6 +14093,7 @@
               </w:rPr>
               <w:t>த்னீ</w:t>
             </w:r>
+            <w:proofErr w:type="gramEnd"/>
             <w:r>
               <w:rPr>
                 <w:rFonts w:ascii="BRH Tamil Tab Extra" w:hAnsi="BRH Tamil Tab Extra" w:cs="Latha"/>
@@ -12968,7 +15772,7 @@
         </w:tc>
         <w:tc>
           <w:tcPr>
-            <w:tcW w:w="7371" w:type="dxa"/>
+            <w:tcW w:w="7372" w:type="dxa"/>
             <w:tcBorders>
               <w:top w:val="single" w:sz="4" w:space="0" w:color="000000"/>
               <w:left w:val="single" w:sz="4" w:space="0" w:color="000000"/>
@@ -13551,6 +16355,699 @@
                 <w:lang w:bidi="ta-IN"/>
               </w:rPr>
               <w:t xml:space="preserve"> </w:t>
+            </w:r>
+          </w:p>
+        </w:tc>
+      </w:tr>
+      <w:tr>
+        <w:trPr>
+          <w:trHeight w:val="1131"/>
+        </w:trPr>
+        <w:tc>
+          <w:tcPr>
+            <w:tcW w:w="7024" w:type="dxa"/>
+          </w:tcPr>
+          <w:p>
+            <w:pPr>
+              <w:widowControl w:val="0"/>
+              <w:autoSpaceDE w:val="0"/>
+              <w:autoSpaceDN w:val="0"/>
+              <w:adjustRightInd w:val="0"/>
+              <w:spacing w:before="0" w:line="240" w:lineRule="auto"/>
+              <w:rPr>
+                <w:rFonts w:ascii="BRH Devanagari Extra" w:hAnsi="BRH Devanagari Extra" w:cs="BRH Devanagari Extra"/>
+                <w:color w:val="FF0000"/>
+                <w:sz w:val="32"/>
+                <w:szCs w:val="32"/>
+                <w:lang w:val="it-IT"/>
+              </w:rPr>
+            </w:pPr>
+            <w:r>
+              <w:rPr>
+                <w:rFonts w:cs="BRH Devanagari Extra"/>
+                <w:color w:val="FF0000"/>
+                <w:szCs w:val="32"/>
+                <w:lang w:val="it-IT"/>
+              </w:rPr>
+              <w:t>8</w:t>
+            </w:r>
+            <w:r>
+              <w:rPr>
+                <w:rFonts w:ascii="BRH Devanagari Extra" w:hAnsi="BRH Devanagari Extra" w:cs="BRH Devanagari Extra"/>
+                <w:color w:val="FF0000"/>
+                <w:sz w:val="32"/>
+                <w:szCs w:val="32"/>
+                <w:lang w:val="it-IT"/>
+              </w:rPr>
+              <w:t>)</w:t>
+            </w:r>
+            <w:r>
+              <w:rPr>
+                <w:rFonts w:ascii="BRH Devanagari Extra" w:hAnsi="BRH Devanagari Extra" w:cs="BRH Devanagari Extra"/>
+                <w:color w:val="FF0000"/>
+                <w:sz w:val="32"/>
+                <w:szCs w:val="32"/>
+                <w:lang w:val="it-IT"/>
+              </w:rPr>
+              <w:tab/>
+            </w:r>
+            <w:r>
+              <w:rPr>
+                <w:rFonts w:cs="BRH Devanagari Extra"/>
+                <w:color w:val="FF0000"/>
+                <w:szCs w:val="32"/>
+                <w:lang w:val="it-IT"/>
+              </w:rPr>
+              <w:t>1</w:t>
+            </w:r>
+            <w:r>
+              <w:rPr>
+                <w:rFonts w:ascii="BRH Devanagari Extra" w:hAnsi="BRH Devanagari Extra" w:cs="BRH Devanagari Extra"/>
+                <w:color w:val="FF0000"/>
+                <w:sz w:val="32"/>
+                <w:szCs w:val="32"/>
+                <w:lang w:val="it-IT"/>
+              </w:rPr>
+              <w:t>.</w:t>
+            </w:r>
+            <w:r>
+              <w:rPr>
+                <w:rFonts w:cs="BRH Devanagari Extra"/>
+                <w:color w:val="FF0000"/>
+                <w:szCs w:val="32"/>
+                <w:lang w:val="it-IT"/>
+              </w:rPr>
+              <w:t>4</w:t>
+            </w:r>
+            <w:r>
+              <w:rPr>
+                <w:rFonts w:ascii="BRH Devanagari Extra" w:hAnsi="BRH Devanagari Extra" w:cs="BRH Devanagari Extra"/>
+                <w:color w:val="FF0000"/>
+                <w:sz w:val="32"/>
+                <w:szCs w:val="32"/>
+                <w:lang w:val="it-IT"/>
+              </w:rPr>
+              <w:t>.</w:t>
+            </w:r>
+            <w:r>
+              <w:rPr>
+                <w:rFonts w:cs="BRH Devanagari Extra"/>
+                <w:color w:val="FF0000"/>
+                <w:szCs w:val="32"/>
+                <w:lang w:val="it-IT"/>
+              </w:rPr>
+              <w:t>30</w:t>
+            </w:r>
+            <w:r>
+              <w:rPr>
+                <w:rFonts w:ascii="BRH Devanagari Extra" w:hAnsi="BRH Devanagari Extra" w:cs="BRH Devanagari Extra"/>
+                <w:color w:val="FF0000"/>
+                <w:sz w:val="32"/>
+                <w:szCs w:val="32"/>
+                <w:lang w:val="it-IT"/>
+              </w:rPr>
+              <w:t>.</w:t>
+            </w:r>
+            <w:r>
+              <w:rPr>
+                <w:rFonts w:cs="BRH Devanagari Extra"/>
+                <w:color w:val="FF0000"/>
+                <w:szCs w:val="32"/>
+                <w:lang w:val="it-IT"/>
+              </w:rPr>
+              <w:t>1</w:t>
+            </w:r>
+            <w:r>
+              <w:rPr>
+                <w:rFonts w:ascii="BRH Devanagari Extra" w:hAnsi="BRH Devanagari Extra" w:cs="BRH Devanagari Extra"/>
+                <w:color w:val="FF0000"/>
+                <w:sz w:val="32"/>
+                <w:szCs w:val="32"/>
+                <w:lang w:val="it-IT"/>
+              </w:rPr>
+              <w:t>(</w:t>
+            </w:r>
+            <w:r>
+              <w:rPr>
+                <w:rFonts w:cs="BRH Devanagari Extra"/>
+                <w:color w:val="FF0000"/>
+                <w:szCs w:val="32"/>
+                <w:lang w:val="it-IT"/>
+              </w:rPr>
+              <w:t>6</w:t>
+            </w:r>
+            <w:r>
+              <w:rPr>
+                <w:rFonts w:ascii="BRH Devanagari Extra" w:hAnsi="BRH Devanagari Extra" w:cs="BRH Devanagari Extra"/>
+                <w:color w:val="FF0000"/>
+                <w:sz w:val="32"/>
+                <w:szCs w:val="32"/>
+                <w:lang w:val="it-IT"/>
+              </w:rPr>
+              <w:t>)-  A</w:t>
+            </w:r>
+            <w:r>
+              <w:rPr>
+                <w:rFonts w:ascii="BRH Malayalam Extra" w:hAnsi="BRH Malayalam Extra" w:cs="BRH Devanagari Extra"/>
+                <w:color w:val="FF0000"/>
+                <w:szCs w:val="32"/>
+                <w:lang w:val="it-IT"/>
+              </w:rPr>
+              <w:t>–</w:t>
+            </w:r>
+            <w:r>
+              <w:rPr>
+                <w:rFonts w:ascii="BRH Devanagari Extra" w:hAnsi="BRH Devanagari Extra" w:cs="BRH Devanagari Extra"/>
+                <w:color w:val="FF0000"/>
+                <w:sz w:val="32"/>
+                <w:szCs w:val="32"/>
+                <w:lang w:val="it-IT"/>
+              </w:rPr>
+              <w:t>uÉå</w:t>
+            </w:r>
+            <w:r>
+              <w:rPr>
+                <w:rFonts w:ascii="BRH Malayalam Extra" w:hAnsi="BRH Malayalam Extra" w:cs="BRH Devanagari Extra"/>
+                <w:color w:val="FF0000"/>
+                <w:szCs w:val="32"/>
+                <w:lang w:val="it-IT"/>
+              </w:rPr>
+              <w:t>–</w:t>
+            </w:r>
+            <w:r>
+              <w:rPr>
+                <w:rFonts w:ascii="BRH Devanagari Extra" w:hAnsi="BRH Devanagari Extra" w:cs="BRH Devanagari Extra"/>
+                <w:color w:val="FF0000"/>
+                <w:sz w:val="32"/>
+                <w:szCs w:val="32"/>
+                <w:lang w:val="it-IT"/>
+              </w:rPr>
+              <w:t>mÉ</w:t>
+            </w:r>
+            <w:r>
+              <w:rPr>
+                <w:rFonts w:ascii="BRH Malayalam Extra" w:hAnsi="BRH Malayalam Extra" w:cs="BRH Devanagari Extra"/>
+                <w:color w:val="FF0000"/>
+                <w:szCs w:val="32"/>
+                <w:lang w:val="it-IT"/>
+              </w:rPr>
+              <w:t>–</w:t>
+            </w:r>
+            <w:r>
+              <w:rPr>
+                <w:rFonts w:ascii="BRH Devanagari Extra" w:hAnsi="BRH Devanagari Extra" w:cs="BRH Devanagari Extra"/>
+                <w:color w:val="FF0000"/>
+                <w:sz w:val="32"/>
+                <w:szCs w:val="32"/>
+                <w:lang w:val="it-IT"/>
+              </w:rPr>
+              <w:t>rÉ</w:t>
+            </w:r>
+            <w:r>
+              <w:rPr>
+                <w:rFonts w:ascii="BRH Malayalam Extra" w:hAnsi="BRH Malayalam Extra" w:cs="BRH Devanagari Extra"/>
+                <w:color w:val="FF0000"/>
+                <w:szCs w:val="32"/>
+                <w:lang w:val="it-IT"/>
+              </w:rPr>
+              <w:t>–</w:t>
+            </w:r>
+            <w:r>
+              <w:rPr>
+                <w:rFonts w:ascii="BRH Devanagari Extra" w:hAnsi="BRH Devanagari Extra" w:cs="BRH Devanagari Extra"/>
+                <w:color w:val="FF0000"/>
+                <w:sz w:val="32"/>
+                <w:szCs w:val="32"/>
+                <w:lang w:val="it-IT"/>
+              </w:rPr>
+              <w:t xml:space="preserve">È || </w:t>
+            </w:r>
+          </w:p>
+          <w:p>
+            <w:pPr>
+              <w:widowControl w:val="0"/>
+              <w:autoSpaceDE w:val="0"/>
+              <w:autoSpaceDN w:val="0"/>
+              <w:adjustRightInd w:val="0"/>
+              <w:spacing w:before="0" w:after="120" w:line="240" w:lineRule="auto"/>
+              <w:rPr>
+                <w:rFonts w:cs="BRH Malayalam Extra"/>
+                <w:color w:val="FF0000"/>
+                <w:szCs w:val="40"/>
+                <w:lang w:val="it-IT"/>
+              </w:rPr>
+            </w:pPr>
+            <w:r>
+              <w:rPr>
+                <w:rFonts w:ascii="BRH Devanagari Extra" w:hAnsi="BRH Devanagari Extra" w:cs="BRH Devanagari Extra"/>
+                <w:color w:val="FF0000"/>
+                <w:sz w:val="32"/>
+                <w:szCs w:val="32"/>
+                <w:lang w:val="it-IT"/>
+              </w:rPr>
+              <w:t>A</w:t>
+            </w:r>
+            <w:r>
+              <w:rPr>
+                <w:rFonts w:ascii="BRH Malayalam Extra" w:hAnsi="BRH Malayalam Extra" w:cs="BRH Devanagari Extra"/>
+                <w:color w:val="FF0000"/>
+                <w:szCs w:val="32"/>
+                <w:lang w:val="it-IT"/>
+              </w:rPr>
+              <w:t>–</w:t>
+            </w:r>
+            <w:r>
+              <w:rPr>
+                <w:rFonts w:ascii="BRH Devanagari Extra" w:hAnsi="BRH Devanagari Extra" w:cs="BRH Devanagari Extra"/>
+                <w:color w:val="FF0000"/>
+                <w:sz w:val="32"/>
+                <w:szCs w:val="32"/>
+                <w:lang w:val="it-IT"/>
+              </w:rPr>
+              <w:t>uÉå</w:t>
+            </w:r>
+            <w:r>
+              <w:rPr>
+                <w:rFonts w:ascii="BRH Malayalam Extra" w:hAnsi="BRH Malayalam Extra" w:cs="BRH Devanagari Extra"/>
+                <w:color w:val="FF0000"/>
+                <w:szCs w:val="32"/>
+                <w:lang w:val="it-IT"/>
+              </w:rPr>
+              <w:t>–</w:t>
+            </w:r>
+            <w:r>
+              <w:rPr>
+                <w:rFonts w:ascii="BRH Devanagari Extra" w:hAnsi="BRH Devanagari Extra" w:cs="BRH Devanagari Extra"/>
+                <w:color w:val="FF0000"/>
+                <w:sz w:val="32"/>
+                <w:szCs w:val="32"/>
+                <w:lang w:val="it-IT"/>
+              </w:rPr>
+              <w:t>mÉ</w:t>
+            </w:r>
+            <w:r>
+              <w:rPr>
+                <w:rFonts w:ascii="BRH Malayalam Extra" w:hAnsi="BRH Malayalam Extra" w:cs="BRH Devanagari Extra"/>
+                <w:color w:val="FF0000"/>
+                <w:szCs w:val="32"/>
+                <w:lang w:val="it-IT"/>
+              </w:rPr>
+              <w:t>–</w:t>
+            </w:r>
+            <w:r>
+              <w:rPr>
+                <w:rFonts w:ascii="BRH Devanagari Extra" w:hAnsi="BRH Devanagari Extra" w:cs="BRH Devanagari Extra"/>
+                <w:color w:val="FF0000"/>
+                <w:sz w:val="32"/>
+                <w:szCs w:val="32"/>
+                <w:lang w:val="it-IT"/>
+              </w:rPr>
+              <w:t>rÉ</w:t>
+            </w:r>
+            <w:r>
+              <w:rPr>
+                <w:rFonts w:ascii="BRH Malayalam Extra" w:hAnsi="BRH Malayalam Extra" w:cs="BRH Devanagari Extra"/>
+                <w:color w:val="FF0000"/>
+                <w:szCs w:val="32"/>
+                <w:lang w:val="it-IT"/>
+              </w:rPr>
+              <w:t>–</w:t>
+            </w:r>
+            <w:r>
+              <w:rPr>
+                <w:rFonts w:ascii="BRH Devanagari Extra" w:hAnsi="BRH Devanagari Extra" w:cs="BRH Devanagari Extra"/>
+                <w:color w:val="FF0000"/>
+                <w:sz w:val="32"/>
+                <w:szCs w:val="32"/>
+                <w:lang w:val="it-IT"/>
+              </w:rPr>
+              <w:t xml:space="preserve"> C</w:t>
+            </w:r>
+            <w:r>
+              <w:rPr>
+                <w:rFonts w:ascii="BRH Devanagari Extra" w:hAnsi="BRH Devanagari Extra" w:cs="BRH Devanagari Extra"/>
+                <w:color w:val="FF0000"/>
+                <w:sz w:val="32"/>
+                <w:szCs w:val="32"/>
+                <w:highlight w:val="yellow"/>
+                <w:lang w:val="it-IT"/>
+              </w:rPr>
+              <w:t>ÌiÉþ A</w:t>
+            </w:r>
+            <w:r>
+              <w:rPr>
+                <w:rFonts w:ascii="BRH Devanagari Extra" w:hAnsi="BRH Devanagari Extra" w:cs="BRH Devanagari Extra"/>
+                <w:color w:val="FF0000"/>
+                <w:sz w:val="32"/>
+                <w:szCs w:val="32"/>
+                <w:lang w:val="it-IT"/>
+              </w:rPr>
+              <w:t xml:space="preserve">uÉåmÉrÉÈ | </w:t>
+            </w:r>
+          </w:p>
+        </w:tc>
+        <w:tc>
+          <w:tcPr>
+            <w:tcW w:w="7372" w:type="dxa"/>
+          </w:tcPr>
+          <w:p>
+            <w:pPr>
+              <w:widowControl w:val="0"/>
+              <w:autoSpaceDE w:val="0"/>
+              <w:autoSpaceDN w:val="0"/>
+              <w:adjustRightInd w:val="0"/>
+              <w:spacing w:before="0" w:line="240" w:lineRule="auto"/>
+              <w:rPr>
+                <w:rFonts w:ascii="BRH Devanagari Extra" w:hAnsi="BRH Devanagari Extra" w:cs="BRH Devanagari Extra"/>
+                <w:color w:val="FF0000"/>
+                <w:sz w:val="32"/>
+                <w:szCs w:val="32"/>
+                <w:lang w:val="it-IT"/>
+              </w:rPr>
+            </w:pPr>
+            <w:r>
+              <w:rPr>
+                <w:rFonts w:cs="BRH Devanagari Extra"/>
+                <w:color w:val="FF0000"/>
+                <w:szCs w:val="32"/>
+                <w:lang w:val="it-IT"/>
+              </w:rPr>
+              <w:t>8</w:t>
+            </w:r>
+            <w:r>
+              <w:rPr>
+                <w:rFonts w:ascii="BRH Devanagari Extra" w:hAnsi="BRH Devanagari Extra" w:cs="BRH Devanagari Extra"/>
+                <w:color w:val="FF0000"/>
+                <w:sz w:val="32"/>
+                <w:szCs w:val="32"/>
+                <w:lang w:val="it-IT"/>
+              </w:rPr>
+              <w:t>)</w:t>
+            </w:r>
+            <w:r>
+              <w:rPr>
+                <w:rFonts w:ascii="BRH Devanagari Extra" w:hAnsi="BRH Devanagari Extra" w:cs="BRH Devanagari Extra"/>
+                <w:color w:val="FF0000"/>
+                <w:sz w:val="32"/>
+                <w:szCs w:val="32"/>
+                <w:lang w:val="it-IT"/>
+              </w:rPr>
+              <w:tab/>
+            </w:r>
+            <w:r>
+              <w:rPr>
+                <w:rFonts w:cs="BRH Devanagari Extra"/>
+                <w:color w:val="FF0000"/>
+                <w:szCs w:val="32"/>
+                <w:lang w:val="it-IT"/>
+              </w:rPr>
+              <w:t>1</w:t>
+            </w:r>
+            <w:r>
+              <w:rPr>
+                <w:rFonts w:ascii="BRH Devanagari Extra" w:hAnsi="BRH Devanagari Extra" w:cs="BRH Devanagari Extra"/>
+                <w:color w:val="FF0000"/>
+                <w:sz w:val="32"/>
+                <w:szCs w:val="32"/>
+                <w:lang w:val="it-IT"/>
+              </w:rPr>
+              <w:t>.</w:t>
+            </w:r>
+            <w:r>
+              <w:rPr>
+                <w:rFonts w:cs="BRH Devanagari Extra"/>
+                <w:color w:val="FF0000"/>
+                <w:szCs w:val="32"/>
+                <w:lang w:val="it-IT"/>
+              </w:rPr>
+              <w:t>4</w:t>
+            </w:r>
+            <w:r>
+              <w:rPr>
+                <w:rFonts w:ascii="BRH Devanagari Extra" w:hAnsi="BRH Devanagari Extra" w:cs="BRH Devanagari Extra"/>
+                <w:color w:val="FF0000"/>
+                <w:sz w:val="32"/>
+                <w:szCs w:val="32"/>
+                <w:lang w:val="it-IT"/>
+              </w:rPr>
+              <w:t>.</w:t>
+            </w:r>
+            <w:r>
+              <w:rPr>
+                <w:rFonts w:cs="BRH Devanagari Extra"/>
+                <w:color w:val="FF0000"/>
+                <w:szCs w:val="32"/>
+                <w:lang w:val="it-IT"/>
+              </w:rPr>
+              <w:t>30</w:t>
+            </w:r>
+            <w:r>
+              <w:rPr>
+                <w:rFonts w:ascii="BRH Devanagari Extra" w:hAnsi="BRH Devanagari Extra" w:cs="BRH Devanagari Extra"/>
+                <w:color w:val="FF0000"/>
+                <w:sz w:val="32"/>
+                <w:szCs w:val="32"/>
+                <w:lang w:val="it-IT"/>
+              </w:rPr>
+              <w:t>.</w:t>
+            </w:r>
+            <w:r>
+              <w:rPr>
+                <w:rFonts w:cs="BRH Devanagari Extra"/>
+                <w:color w:val="FF0000"/>
+                <w:szCs w:val="32"/>
+                <w:lang w:val="it-IT"/>
+              </w:rPr>
+              <w:t>1</w:t>
+            </w:r>
+            <w:r>
+              <w:rPr>
+                <w:rFonts w:ascii="BRH Devanagari Extra" w:hAnsi="BRH Devanagari Extra" w:cs="BRH Devanagari Extra"/>
+                <w:color w:val="FF0000"/>
+                <w:sz w:val="32"/>
+                <w:szCs w:val="32"/>
+                <w:lang w:val="it-IT"/>
+              </w:rPr>
+              <w:t>(</w:t>
+            </w:r>
+            <w:r>
+              <w:rPr>
+                <w:rFonts w:cs="BRH Devanagari Extra"/>
+                <w:color w:val="FF0000"/>
+                <w:szCs w:val="32"/>
+                <w:lang w:val="it-IT"/>
+              </w:rPr>
+              <w:t>6</w:t>
+            </w:r>
+            <w:r>
+              <w:rPr>
+                <w:rFonts w:ascii="BRH Devanagari Extra" w:hAnsi="BRH Devanagari Extra" w:cs="BRH Devanagari Extra"/>
+                <w:color w:val="FF0000"/>
+                <w:sz w:val="32"/>
+                <w:szCs w:val="32"/>
+                <w:lang w:val="it-IT"/>
+              </w:rPr>
+              <w:t>)-  A</w:t>
+            </w:r>
+            <w:r>
+              <w:rPr>
+                <w:rFonts w:ascii="BRH Malayalam Extra" w:hAnsi="BRH Malayalam Extra" w:cs="BRH Devanagari Extra"/>
+                <w:color w:val="FF0000"/>
+                <w:szCs w:val="32"/>
+                <w:lang w:val="it-IT"/>
+              </w:rPr>
+              <w:t>–</w:t>
+            </w:r>
+            <w:r>
+              <w:rPr>
+                <w:rFonts w:ascii="BRH Devanagari Extra" w:hAnsi="BRH Devanagari Extra" w:cs="BRH Devanagari Extra"/>
+                <w:color w:val="FF0000"/>
+                <w:sz w:val="32"/>
+                <w:szCs w:val="32"/>
+                <w:lang w:val="it-IT"/>
+              </w:rPr>
+              <w:t>uÉå</w:t>
+            </w:r>
+            <w:r>
+              <w:rPr>
+                <w:rFonts w:ascii="BRH Malayalam Extra" w:hAnsi="BRH Malayalam Extra" w:cs="BRH Devanagari Extra"/>
+                <w:color w:val="FF0000"/>
+                <w:szCs w:val="32"/>
+                <w:lang w:val="it-IT"/>
+              </w:rPr>
+              <w:t>–</w:t>
+            </w:r>
+            <w:r>
+              <w:rPr>
+                <w:rFonts w:ascii="BRH Devanagari Extra" w:hAnsi="BRH Devanagari Extra" w:cs="BRH Devanagari Extra"/>
+                <w:color w:val="FF0000"/>
+                <w:sz w:val="32"/>
+                <w:szCs w:val="32"/>
+                <w:lang w:val="it-IT"/>
+              </w:rPr>
+              <w:t>mÉ</w:t>
+            </w:r>
+            <w:r>
+              <w:rPr>
+                <w:rFonts w:ascii="BRH Malayalam Extra" w:hAnsi="BRH Malayalam Extra" w:cs="BRH Devanagari Extra"/>
+                <w:color w:val="FF0000"/>
+                <w:szCs w:val="32"/>
+                <w:lang w:val="it-IT"/>
+              </w:rPr>
+              <w:t>–</w:t>
+            </w:r>
+            <w:r>
+              <w:rPr>
+                <w:rFonts w:ascii="BRH Devanagari Extra" w:hAnsi="BRH Devanagari Extra" w:cs="BRH Devanagari Extra"/>
+                <w:color w:val="FF0000"/>
+                <w:sz w:val="32"/>
+                <w:szCs w:val="32"/>
+                <w:lang w:val="it-IT"/>
+              </w:rPr>
+              <w:t>rÉ</w:t>
+            </w:r>
+            <w:r>
+              <w:rPr>
+                <w:rFonts w:ascii="BRH Malayalam Extra" w:hAnsi="BRH Malayalam Extra" w:cs="BRH Devanagari Extra"/>
+                <w:color w:val="FF0000"/>
+                <w:szCs w:val="32"/>
+                <w:lang w:val="it-IT"/>
+              </w:rPr>
+              <w:t>–</w:t>
+            </w:r>
+            <w:r>
+              <w:rPr>
+                <w:rFonts w:ascii="BRH Devanagari Extra" w:hAnsi="BRH Devanagari Extra" w:cs="BRH Devanagari Extra"/>
+                <w:color w:val="FF0000"/>
+                <w:sz w:val="32"/>
+                <w:szCs w:val="32"/>
+                <w:lang w:val="it-IT"/>
+              </w:rPr>
+              <w:t xml:space="preserve">È || </w:t>
+            </w:r>
+          </w:p>
+          <w:p>
+            <w:pPr>
+              <w:widowControl w:val="0"/>
+              <w:autoSpaceDE w:val="0"/>
+              <w:autoSpaceDN w:val="0"/>
+              <w:adjustRightInd w:val="0"/>
+              <w:spacing w:before="0" w:line="240" w:lineRule="auto"/>
+              <w:rPr>
+                <w:rFonts w:cs="BRH Malayalam Extra"/>
+                <w:color w:val="FF0000"/>
+                <w:szCs w:val="40"/>
+                <w:lang w:val="it-IT"/>
+              </w:rPr>
+            </w:pPr>
+            <w:r>
+              <w:rPr>
+                <w:rFonts w:ascii="BRH Devanagari Extra" w:hAnsi="BRH Devanagari Extra" w:cs="BRH Devanagari Extra"/>
+                <w:color w:val="FF0000"/>
+                <w:sz w:val="32"/>
+                <w:szCs w:val="32"/>
+                <w:lang w:val="it-IT"/>
+              </w:rPr>
+              <w:t>A</w:t>
+            </w:r>
+            <w:r>
+              <w:rPr>
+                <w:rFonts w:ascii="BRH Malayalam Extra" w:hAnsi="BRH Malayalam Extra" w:cs="BRH Devanagari Extra"/>
+                <w:color w:val="FF0000"/>
+                <w:szCs w:val="32"/>
+                <w:lang w:val="it-IT"/>
+              </w:rPr>
+              <w:t>–</w:t>
+            </w:r>
+            <w:r>
+              <w:rPr>
+                <w:rFonts w:ascii="BRH Devanagari Extra" w:hAnsi="BRH Devanagari Extra" w:cs="BRH Devanagari Extra"/>
+                <w:color w:val="FF0000"/>
+                <w:sz w:val="32"/>
+                <w:szCs w:val="32"/>
+                <w:lang w:val="it-IT"/>
+              </w:rPr>
+              <w:t>uÉå</w:t>
+            </w:r>
+            <w:r>
+              <w:rPr>
+                <w:rFonts w:ascii="BRH Malayalam Extra" w:hAnsi="BRH Malayalam Extra" w:cs="BRH Devanagari Extra"/>
+                <w:color w:val="FF0000"/>
+                <w:szCs w:val="32"/>
+                <w:lang w:val="it-IT"/>
+              </w:rPr>
+              <w:t>–</w:t>
+            </w:r>
+            <w:r>
+              <w:rPr>
+                <w:rFonts w:ascii="BRH Devanagari Extra" w:hAnsi="BRH Devanagari Extra" w:cs="BRH Devanagari Extra"/>
+                <w:color w:val="FF0000"/>
+                <w:sz w:val="32"/>
+                <w:szCs w:val="32"/>
+                <w:lang w:val="it-IT"/>
+              </w:rPr>
+              <w:t>mÉ</w:t>
+            </w:r>
+            <w:r>
+              <w:rPr>
+                <w:rFonts w:ascii="BRH Malayalam Extra" w:hAnsi="BRH Malayalam Extra" w:cs="BRH Devanagari Extra"/>
+                <w:color w:val="FF0000"/>
+                <w:szCs w:val="32"/>
+                <w:lang w:val="it-IT"/>
+              </w:rPr>
+              <w:t>–</w:t>
+            </w:r>
+            <w:r>
+              <w:rPr>
+                <w:rFonts w:ascii="BRH Devanagari Extra" w:hAnsi="BRH Devanagari Extra" w:cs="BRH Devanagari Extra"/>
+                <w:color w:val="FF0000"/>
+                <w:sz w:val="32"/>
+                <w:szCs w:val="32"/>
+                <w:lang w:val="it-IT"/>
+              </w:rPr>
+              <w:t>rÉ</w:t>
+            </w:r>
+            <w:r>
+              <w:rPr>
+                <w:rFonts w:ascii="BRH Malayalam Extra" w:hAnsi="BRH Malayalam Extra" w:cs="BRH Devanagari Extra"/>
+                <w:color w:val="FF0000"/>
+                <w:szCs w:val="32"/>
+                <w:lang w:val="it-IT"/>
+              </w:rPr>
+              <w:t>–</w:t>
+            </w:r>
+            <w:r>
+              <w:rPr>
+                <w:rFonts w:ascii="BRH Devanagari Extra" w:hAnsi="BRH Devanagari Extra" w:cs="BRH Devanagari Extra"/>
+                <w:color w:val="FF0000"/>
+                <w:sz w:val="32"/>
+                <w:szCs w:val="32"/>
+                <w:lang w:val="it-IT"/>
+              </w:rPr>
+              <w:t xml:space="preserve"> C</w:t>
+            </w:r>
+            <w:bookmarkStart w:id="2" w:name="_Hlk127028680"/>
+            <w:r>
+              <w:rPr>
+                <w:rFonts w:ascii="BRH Devanagari Extra" w:hAnsi="BRH Devanagari Extra" w:cs="BRH Devanagari Extra"/>
+                <w:color w:val="FF0000"/>
+                <w:sz w:val="32"/>
+                <w:szCs w:val="32"/>
+                <w:highlight w:val="green"/>
+                <w:lang w:val="it-IT"/>
+              </w:rPr>
+              <w:t>irÉþ</w:t>
+            </w:r>
+            <w:bookmarkEnd w:id="2"/>
+            <w:r>
+              <w:rPr>
+                <w:rFonts w:ascii="BRH Devanagari Extra" w:hAnsi="BRH Devanagari Extra" w:cs="BRH Devanagari Extra"/>
+                <w:color w:val="FF0000"/>
+                <w:sz w:val="32"/>
+                <w:szCs w:val="32"/>
+                <w:lang w:val="it-IT"/>
+              </w:rPr>
+              <w:t xml:space="preserve">uÉåmÉrÉÈ | </w:t>
             </w:r>
           </w:p>
         </w:tc>
@@ -13580,6 +17077,7 @@
                 <w:rFonts w:cs="BRH Devanagari Extra"/>
                 <w:color w:val="000000"/>
                 <w:szCs w:val="32"/>
+                <w:lang w:val="it-IT"/>
               </w:rPr>
             </w:pPr>
           </w:p>
@@ -13927,7 +17425,7 @@
         </w:tc>
         <w:tc>
           <w:tcPr>
-            <w:tcW w:w="7371" w:type="dxa"/>
+            <w:tcW w:w="7372" w:type="dxa"/>
             <w:tcBorders>
               <w:top w:val="single" w:sz="4" w:space="0" w:color="000000"/>
               <w:left w:val="single" w:sz="4" w:space="0" w:color="000000"/>
@@ -14197,7 +17695,7 @@
               </w:rPr>
               <w:t>இ</w:t>
             </w:r>
-            <w:bookmarkStart w:id="0" w:name="_Hlk121236614"/>
+            <w:bookmarkStart w:id="3" w:name="_Hlk121236614"/>
             <w:r>
               <w:rPr>
                 <w:rFonts w:ascii="Latha" w:hAnsi="Latha" w:cs="Latha" w:hint="cs"/>
@@ -14208,7 +17706,7 @@
               </w:rPr>
               <w:t>த்யோ</w:t>
             </w:r>
-            <w:bookmarkEnd w:id="0"/>
+            <w:bookmarkEnd w:id="3"/>
             <w:r>
               <w:rPr>
                 <w:rFonts w:ascii="Latha" w:hAnsi="Latha" w:cs="Latha"/>
@@ -14839,7 +18337,7 @@
         </w:tc>
         <w:tc>
           <w:tcPr>
-            <w:tcW w:w="7371" w:type="dxa"/>
+            <w:tcW w:w="7372" w:type="dxa"/>
             <w:tcBorders>
               <w:top w:val="single" w:sz="4" w:space="0" w:color="000000"/>
               <w:left w:val="single" w:sz="4" w:space="0" w:color="000000"/>
@@ -15452,6 +18950,7 @@
                 <w:cs/>
                 <w:lang w:bidi="ta-IN"/>
               </w:rPr>
+              <w:lastRenderedPageBreak/>
               <w:t>7</w:t>
             </w:r>
             <w:r>
@@ -15769,7 +19268,6 @@
                 <w:cs/>
                 <w:lang w:bidi="ta-IN"/>
               </w:rPr>
-              <w:lastRenderedPageBreak/>
               <w:t>பந்தா</w:t>
             </w:r>
             <w:r>
@@ -16917,7 +20415,7 @@
         </w:tc>
         <w:tc>
           <w:tcPr>
-            <w:tcW w:w="7371" w:type="dxa"/>
+            <w:tcW w:w="7372" w:type="dxa"/>
             <w:tcBorders>
               <w:top w:val="single" w:sz="4" w:space="0" w:color="000000"/>
               <w:left w:val="single" w:sz="4" w:space="0" w:color="000000"/>
@@ -16947,7 +20445,6 @@
                 <w:cs/>
                 <w:lang w:bidi="ta-IN"/>
               </w:rPr>
-              <w:lastRenderedPageBreak/>
               <w:t>7</w:t>
             </w:r>
             <w:r>
@@ -17295,7 +20792,6 @@
                 <w:cs/>
                 <w:lang w:bidi="ta-IN"/>
               </w:rPr>
-              <w:lastRenderedPageBreak/>
               <w:t>பந்தா</w:t>
             </w:r>
             <w:r>
@@ -19031,7 +22527,7 @@
         </w:tc>
         <w:tc>
           <w:tcPr>
-            <w:tcW w:w="7371" w:type="dxa"/>
+            <w:tcW w:w="7372" w:type="dxa"/>
             <w:tcBorders>
               <w:top w:val="single" w:sz="4" w:space="0" w:color="000000"/>
               <w:left w:val="single" w:sz="4" w:space="0" w:color="000000"/>
@@ -19457,6 +22953,7 @@
                 <w:cs/>
                 <w:lang w:bidi="ta-IN"/>
               </w:rPr>
+              <w:lastRenderedPageBreak/>
               <w:t>52)</w:t>
             </w:r>
             <w:r>
@@ -19809,7 +23306,7 @@
         </w:tc>
         <w:tc>
           <w:tcPr>
-            <w:tcW w:w="7371" w:type="dxa"/>
+            <w:tcW w:w="7372" w:type="dxa"/>
             <w:tcBorders>
               <w:top w:val="single" w:sz="4" w:space="0" w:color="000000"/>
               <w:left w:val="single" w:sz="4" w:space="0" w:color="000000"/>
@@ -20117,9 +23614,9 @@
               </w:rPr>
               <w:t xml:space="preserve"> | </w:t>
             </w:r>
-            <w:bookmarkStart w:id="1" w:name="_Hlk120569007"/>
+            <w:bookmarkStart w:id="4" w:name="_Hlk120569007"/>
           </w:p>
-          <w:bookmarkEnd w:id="1"/>
+          <w:bookmarkEnd w:id="4"/>
           <w:p>
             <w:pPr>
               <w:widowControl w:val="0"/>
@@ -20292,7 +23789,27 @@
           <w:sz w:val="28"/>
           <w:szCs w:val="32"/>
         </w:rPr>
-        <w:t>(ignore those which are already incorporated in your book’s version and date)</w:t>
+        <w:t>(</w:t>
+      </w:r>
+      <w:proofErr w:type="gramStart"/>
+      <w:r>
+        <w:rPr>
+          <w:b/>
+          <w:bCs/>
+          <w:sz w:val="28"/>
+          <w:szCs w:val="32"/>
+        </w:rPr>
+        <w:t>ignore</w:t>
+      </w:r>
+      <w:proofErr w:type="gramEnd"/>
+      <w:r>
+        <w:rPr>
+          <w:b/>
+          <w:bCs/>
+          <w:sz w:val="28"/>
+          <w:szCs w:val="32"/>
+        </w:rPr>
+        <w:t xml:space="preserve"> those which are already incorporated in your book’s version and date)</w:t>
       </w:r>
     </w:p>
     <w:tbl>

</xml_diff>